<commit_message>
Documentación para Entrega 2
</commit_message>
<xml_diff>
--- a/Fase2/Evidencias_Grupales/2.4_GuiaEstudiante_Fase 2_DesarrolloProyecto APT.docx
+++ b/Fase2/Evidencias_Grupales/2.4_GuiaEstudiante_Fase 2_DesarrolloProyecto APT.docx
@@ -1,11 +1,8 @@
 
 <file path=word/document.xml><?xml version="1.0" encoding="utf-8"?>
-<w:document xmlns:wpc="http://schemas.microsoft.com/office/word/2010/wordprocessingCanvas" xmlns:cx="http://schemas.microsoft.com/office/drawing/2014/chartex" xmlns:mc="http://schemas.openxmlformats.org/markup-compatibility/2006" xmlns:o="urn:schemas-microsoft-com:office:office" xmlns:r="http://schemas.openxmlformats.org/officeDocument/2006/relationships" xmlns:m="http://schemas.openxmlformats.org/officeDocument/2006/math" xmlns:v="urn:schemas-microsoft-com:vml" xmlns:wp14="http://schemas.microsoft.com/office/word/2010/wordprocessingDrawing" xmlns:wp="http://schemas.openxmlformats.org/drawingml/2006/wordprocessingDrawing" xmlns:w10="urn:schemas-microsoft-com:office:word" xmlns:w="http://schemas.openxmlformats.org/wordprocessingml/2006/main" xmlns:w14="http://schemas.microsoft.com/office/word/2010/wordml" xmlns:w15="http://schemas.microsoft.com/office/word/2012/wordml" xmlns:w16se="http://schemas.microsoft.com/office/word/2015/wordml/symex" xmlns:wpg="http://schemas.microsoft.com/office/word/2010/wordprocessingGroup" xmlns:wpi="http://schemas.microsoft.com/office/word/2010/wordprocessingInk" xmlns:wne="http://schemas.microsoft.com/office/word/2006/wordml" xmlns:wps="http://schemas.microsoft.com/office/word/2010/wordprocessingShape" mc:Ignorable="w14 w15 w16se wp14">
+<w:document xmlns:wpc="http://schemas.microsoft.com/office/word/2010/wordprocessingCanvas" xmlns:cx="http://schemas.microsoft.com/office/drawing/2014/chartex" xmlns:cx1="http://schemas.microsoft.com/office/drawing/2015/9/8/chartex" xmlns:cx2="http://schemas.microsoft.com/office/drawing/2015/10/21/chartex" xmlns:cx3="http://schemas.microsoft.com/office/drawing/2016/5/9/chartex" xmlns:cx4="http://schemas.microsoft.com/office/drawing/2016/5/10/chartex" xmlns:cx5="http://schemas.microsoft.com/office/drawing/2016/5/11/chartex" xmlns:cx6="http://schemas.microsoft.com/office/drawing/2016/5/12/chartex" xmlns:cx7="http://schemas.microsoft.com/office/drawing/2016/5/13/chartex" xmlns:cx8="http://schemas.microsoft.com/office/drawing/2016/5/14/chartex" xmlns:mc="http://schemas.openxmlformats.org/markup-compatibility/2006" xmlns:aink="http://schemas.microsoft.com/office/drawing/2016/ink" xmlns:am3d="http://schemas.microsoft.com/office/drawing/2017/model3d" xmlns:o="urn:schemas-microsoft-com:office:office" xmlns:oel="http://schemas.microsoft.com/office/2019/extlst" xmlns:r="http://schemas.openxmlformats.org/officeDocument/2006/relationships" xmlns:m="http://schemas.openxmlformats.org/officeDocument/2006/math" xmlns:v="urn:schemas-microsoft-com:vml" xmlns:wp14="http://schemas.microsoft.com/office/word/2010/wordprocessingDrawing" xmlns:wp="http://schemas.openxmlformats.org/drawingml/2006/wordprocessingDrawing" xmlns:w10="urn:schemas-microsoft-com:office:word" xmlns:w="http://schemas.openxmlformats.org/wordprocessingml/2006/main" xmlns:w14="http://schemas.microsoft.com/office/word/2010/wordml" xmlns:w15="http://schemas.microsoft.com/office/word/2012/wordml" xmlns:w16cex="http://schemas.microsoft.com/office/word/2018/wordml/cex" xmlns:w16cid="http://schemas.microsoft.com/office/word/2016/wordml/cid" xmlns:w16="http://schemas.microsoft.com/office/word/2018/wordml" xmlns:w16du="http://schemas.microsoft.com/office/word/2023/wordml/word16du" xmlns:w16sdtdh="http://schemas.microsoft.com/office/word/2020/wordml/sdtdatahash" xmlns:w16sdtfl="http://schemas.microsoft.com/office/word/2024/wordml/sdtformatlock" xmlns:w16se="http://schemas.microsoft.com/office/word/2015/wordml/symex" xmlns:wpg="http://schemas.microsoft.com/office/word/2010/wordprocessingGroup" xmlns:wpi="http://schemas.microsoft.com/office/word/2010/wordprocessingInk" xmlns:wne="http://schemas.microsoft.com/office/word/2006/wordml" xmlns:wps="http://schemas.microsoft.com/office/word/2010/wordprocessingShape" mc:Ignorable="w14 w15 w16se w16cid w16 w16cex w16sdtdh w16sdtfl w16du wp14">
   <w:body>
-    <w:p>
-      <w:bookmarkStart w:id="0" w:name="_GoBack"/>
-      <w:bookmarkEnd w:id="0"/>
-    </w:p>
+    <w:p/>
     <w:p>
       <w:pPr>
         <w:rPr>
@@ -165,6 +162,7 @@
                                 </w:rPr>
                                 <w:t xml:space="preserve">Asignatura </w:t>
                               </w:r>
+                              <w:proofErr w:type="spellStart"/>
                               <w:r>
                                 <w:rPr>
                                   <w:b/>
@@ -174,6 +172,7 @@
                                 </w:rPr>
                                 <w:t>Capstone</w:t>
                               </w:r>
+                              <w:proofErr w:type="spellEnd"/>
                             </w:p>
                           </w:txbxContent>
                         </wps:txbx>
@@ -238,7 +237,7 @@
           </mc:Choice>
           <mc:Fallback>
             <w:pict>
-              <v:group w14:anchorId="39581AEC" id="Grupo 27" o:spid="_x0000_s1026" style="position:absolute;margin-left:0;margin-top:.75pt;width:491.25pt;height:123pt;z-index:251659264;mso-position-horizontal:center;mso-position-horizontal-relative:margin;mso-width-relative:margin;mso-height-relative:margin" coordsize="59912,15621" o:gfxdata="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">
+              <v:group w14:anchorId="39581AEC" id="Grupo 27" o:spid="_x0000_s1026" style="position:absolute;margin-left:0;margin-top:.75pt;width:491.25pt;height:123pt;z-index:251659264;mso-position-horizontal:center;mso-position-horizontal-relative:margin;mso-width-relative:margin;mso-height-relative:margin" coordsize="59912,15621" o:gfxdata="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">
                 <v:shapetype id="_x0000_t202" coordsize="21600,21600" o:spt="202" path="m,l,21600r21600,l21600,xe">
                   <v:stroke joinstyle="miter"/>
                   <v:path gradientshapeok="t" o:connecttype="rect"/>
@@ -341,6 +340,7 @@
                           </w:rPr>
                           <w:t xml:space="preserve">Asignatura </w:t>
                         </w:r>
+                        <w:proofErr w:type="spellStart"/>
                         <w:r>
                           <w:rPr>
                             <w:b/>
@@ -350,6 +350,7 @@
                           </w:rPr>
                           <w:t>Capstone</w:t>
                         </w:r>
+                        <w:proofErr w:type="spellEnd"/>
                       </w:p>
                     </w:txbxContent>
                   </v:textbox>
@@ -430,7 +431,7 @@
     </w:p>
     <w:tbl>
       <w:tblPr>
-        <w:tblStyle w:val="Tablaconcuadrcula"/>
+        <w:tblStyle w:val="TableGrid"/>
         <w:tblW w:w="9639" w:type="dxa"/>
         <w:tblInd w:w="-572" w:type="dxa"/>
         <w:tblBorders>
@@ -524,7 +525,7 @@
           </w:tcPr>
           <w:p>
             <w:pPr>
-              <w:pStyle w:val="Piedepgina"/>
+              <w:pStyle w:val="Footer"/>
               <w:jc w:val="both"/>
               <w:rPr>
                 <w:rFonts w:ascii="Calibri" w:hAnsi="Calibri"/>
@@ -568,7 +569,7 @@
     </w:p>
     <w:tbl>
       <w:tblPr>
-        <w:tblStyle w:val="Tablaconcuadrcula"/>
+        <w:tblStyle w:val="TableGrid"/>
         <w:tblW w:w="9639" w:type="dxa"/>
         <w:tblInd w:w="-572" w:type="dxa"/>
         <w:tblBorders>
@@ -646,8 +647,9 @@
                 <w:szCs w:val="20"/>
                 <w:lang w:eastAsia="es-CL"/>
               </w:rPr>
-              <w:t xml:space="preserve">En esta </w:t>
-            </w:r>
+              <w:t xml:space="preserve">El equipo ha alcanzado avances significativos en nuestro objetivo de recuperar tiempo perdido por atrasos, cumpliendo con diversos puntos importantes para el sistema como la integración de base de datos, parte del desarrollo </w:t>
+            </w:r>
+            <w:proofErr w:type="spellStart"/>
             <w:r>
               <w:rPr>
                 <w:rFonts w:ascii="Calibri" w:hAnsi="Calibri" w:cs="Arial"/>
@@ -657,8 +659,9 @@
                 <w:szCs w:val="20"/>
                 <w:lang w:eastAsia="es-CL"/>
               </w:rPr>
-              <w:t>sección</w:t>
-            </w:r>
+              <w:t>frontend</w:t>
+            </w:r>
+            <w:proofErr w:type="spellEnd"/>
             <w:r>
               <w:rPr>
                 <w:rFonts w:ascii="Calibri" w:hAnsi="Calibri" w:cs="Arial"/>
@@ -668,119 +671,7 @@
                 <w:szCs w:val="20"/>
                 <w:lang w:eastAsia="es-CL"/>
               </w:rPr>
-              <w:t xml:space="preserve"> deberá</w:t>
-            </w:r>
-            <w:r>
-              <w:rPr>
-                <w:rFonts w:ascii="Calibri" w:hAnsi="Calibri" w:cs="Arial"/>
-                <w:i/>
-                <w:color w:val="548DD4"/>
-                <w:sz w:val="20"/>
-                <w:szCs w:val="20"/>
-                <w:lang w:eastAsia="es-CL"/>
-              </w:rPr>
-              <w:t>s</w:t>
-            </w:r>
-            <w:r>
-              <w:rPr>
-                <w:rFonts w:ascii="Calibri" w:hAnsi="Calibri" w:cs="Arial"/>
-                <w:i/>
-                <w:color w:val="548DD4"/>
-                <w:sz w:val="20"/>
-                <w:szCs w:val="20"/>
-                <w:lang w:eastAsia="es-CL"/>
-              </w:rPr>
-              <w:t xml:space="preserve"> </w:t>
-            </w:r>
-            <w:r>
-              <w:rPr>
-                <w:rFonts w:ascii="Calibri" w:hAnsi="Calibri" w:cs="Arial"/>
-                <w:i/>
-                <w:color w:val="548DD4"/>
-                <w:sz w:val="20"/>
-                <w:szCs w:val="20"/>
-                <w:lang w:eastAsia="es-CL"/>
-              </w:rPr>
-              <w:t xml:space="preserve">realizar un resumen de los avances que has realizado en tu proyecto APT. </w:t>
-            </w:r>
-            <w:r>
-              <w:rPr>
-                <w:rFonts w:ascii="Calibri" w:hAnsi="Calibri" w:cs="Arial"/>
-                <w:i/>
-                <w:color w:val="548DD4"/>
-                <w:sz w:val="20"/>
-                <w:szCs w:val="20"/>
-                <w:lang w:eastAsia="es-CL"/>
-              </w:rPr>
-              <w:t xml:space="preserve">Relata </w:t>
-            </w:r>
-            <w:r>
-              <w:rPr>
-                <w:rFonts w:ascii="Calibri" w:hAnsi="Calibri" w:cs="Arial"/>
-                <w:i/>
-                <w:color w:val="548DD4"/>
-                <w:sz w:val="20"/>
-                <w:szCs w:val="20"/>
-                <w:lang w:eastAsia="es-CL"/>
-              </w:rPr>
-              <w:t xml:space="preserve">brevemente </w:t>
-            </w:r>
-            <w:r>
-              <w:rPr>
-                <w:rFonts w:ascii="Calibri" w:hAnsi="Calibri" w:cs="Arial"/>
-                <w:i/>
-                <w:color w:val="548DD4"/>
-                <w:sz w:val="20"/>
-                <w:szCs w:val="20"/>
-                <w:lang w:eastAsia="es-CL"/>
-              </w:rPr>
-              <w:t xml:space="preserve">qué </w:t>
-            </w:r>
-            <w:r>
-              <w:rPr>
-                <w:rFonts w:ascii="Calibri" w:hAnsi="Calibri" w:cs="Arial"/>
-                <w:i/>
-                <w:color w:val="548DD4"/>
-                <w:sz w:val="20"/>
-                <w:szCs w:val="20"/>
-                <w:lang w:eastAsia="es-CL"/>
-              </w:rPr>
-              <w:t xml:space="preserve">actividades </w:t>
-            </w:r>
-            <w:r>
-              <w:rPr>
-                <w:rFonts w:ascii="Calibri" w:hAnsi="Calibri" w:cs="Arial"/>
-                <w:i/>
-                <w:color w:val="548DD4"/>
-                <w:sz w:val="20"/>
-                <w:szCs w:val="20"/>
-                <w:lang w:eastAsia="es-CL"/>
-              </w:rPr>
-              <w:t>del proyecto has llevado a cabo y qué objetivos específicos has cumplido hasta el minuto y de qué manera.</w:t>
-            </w:r>
-          </w:p>
-          <w:p>
-            <w:pPr>
-              <w:jc w:val="both"/>
-              <w:rPr>
-                <w:rFonts w:ascii="Calibri" w:hAnsi="Calibri" w:cs="Arial"/>
-                <w:i/>
-                <w:color w:val="548DD4"/>
-                <w:sz w:val="20"/>
-                <w:szCs w:val="20"/>
-                <w:lang w:eastAsia="es-CL"/>
-              </w:rPr>
-            </w:pPr>
-            <w:r>
-              <w:rPr>
-                <w:rFonts w:ascii="Calibri" w:hAnsi="Calibri" w:cs="Arial"/>
-                <w:i/>
-                <w:color w:val="548DD4"/>
-                <w:sz w:val="20"/>
-                <w:szCs w:val="20"/>
-                <w:lang w:eastAsia="es-CL"/>
-              </w:rPr>
-              <w:t>En caso que hayas realizado ajustes a los objetivos o metodología, debes incluir dichos apartados nuevamente en este informe, señalando cuáles son dichos ajustes.</w:t>
+              <w:t xml:space="preserve"> y otros aspectos visuales del proyecto. </w:t>
             </w:r>
           </w:p>
         </w:tc>
@@ -837,7 +728,79 @@
                 <w:szCs w:val="20"/>
                 <w:lang w:eastAsia="es-CL"/>
               </w:rPr>
-              <w:t>Opcional en caso de ajuste</w:t>
+              <w:t xml:space="preserve">El objetivo actual es completar el desarrollo funcional y visual de la plataforma, a la vez contemplando la integración entre el </w:t>
+            </w:r>
+            <w:proofErr w:type="spellStart"/>
+            <w:r>
+              <w:rPr>
+                <w:rFonts w:ascii="Calibri" w:hAnsi="Calibri" w:cs="Arial"/>
+                <w:i/>
+                <w:color w:val="548DD4"/>
+                <w:sz w:val="20"/>
+                <w:szCs w:val="20"/>
+                <w:lang w:eastAsia="es-CL"/>
+              </w:rPr>
+              <w:t>frontend</w:t>
+            </w:r>
+            <w:proofErr w:type="spellEnd"/>
+            <w:r>
+              <w:rPr>
+                <w:rFonts w:ascii="Calibri" w:hAnsi="Calibri" w:cs="Arial"/>
+                <w:i/>
+                <w:color w:val="548DD4"/>
+                <w:sz w:val="20"/>
+                <w:szCs w:val="20"/>
+                <w:lang w:eastAsia="es-CL"/>
+              </w:rPr>
+              <w:t xml:space="preserve">, </w:t>
+            </w:r>
+            <w:proofErr w:type="spellStart"/>
+            <w:r>
+              <w:rPr>
+                <w:rFonts w:ascii="Calibri" w:hAnsi="Calibri" w:cs="Arial"/>
+                <w:i/>
+                <w:color w:val="548DD4"/>
+                <w:sz w:val="20"/>
+                <w:szCs w:val="20"/>
+                <w:lang w:eastAsia="es-CL"/>
+              </w:rPr>
+              <w:t>backend</w:t>
+            </w:r>
+            <w:proofErr w:type="spellEnd"/>
+            <w:r>
+              <w:rPr>
+                <w:rFonts w:ascii="Calibri" w:hAnsi="Calibri" w:cs="Arial"/>
+                <w:i/>
+                <w:color w:val="548DD4"/>
+                <w:sz w:val="20"/>
+                <w:szCs w:val="20"/>
+                <w:lang w:eastAsia="es-CL"/>
+              </w:rPr>
+              <w:t xml:space="preserve"> y la base de datos, además de dar pie a la preparación de entorno para pruebas y conexión con </w:t>
+            </w:r>
+            <w:proofErr w:type="spellStart"/>
+            <w:r>
+              <w:rPr>
+                <w:rFonts w:ascii="Calibri" w:hAnsi="Calibri" w:cs="Arial"/>
+                <w:i/>
+                <w:color w:val="548DD4"/>
+                <w:sz w:val="20"/>
+                <w:szCs w:val="20"/>
+                <w:lang w:eastAsia="es-CL"/>
+              </w:rPr>
+              <w:t>APIs</w:t>
+            </w:r>
+            <w:proofErr w:type="spellEnd"/>
+            <w:r>
+              <w:rPr>
+                <w:rFonts w:ascii="Calibri" w:hAnsi="Calibri" w:cs="Arial"/>
+                <w:i/>
+                <w:color w:val="548DD4"/>
+                <w:sz w:val="20"/>
+                <w:szCs w:val="20"/>
+                <w:lang w:eastAsia="es-CL"/>
+              </w:rPr>
+              <w:t xml:space="preserve"> externas.</w:t>
             </w:r>
           </w:p>
         </w:tc>
@@ -893,7 +856,31 @@
                 <w:szCs w:val="20"/>
                 <w:lang w:eastAsia="es-CL"/>
               </w:rPr>
-              <w:t>Opcional en caso de ajuste</w:t>
+              <w:t xml:space="preserve">Ágil, con </w:t>
+            </w:r>
+            <w:proofErr w:type="spellStart"/>
+            <w:r>
+              <w:rPr>
+                <w:rFonts w:ascii="Calibri" w:hAnsi="Calibri" w:cs="Arial"/>
+                <w:i/>
+                <w:color w:val="548DD4"/>
+                <w:sz w:val="20"/>
+                <w:szCs w:val="20"/>
+                <w:lang w:eastAsia="es-CL"/>
+              </w:rPr>
+              <w:t>sprints</w:t>
+            </w:r>
+            <w:proofErr w:type="spellEnd"/>
+            <w:r>
+              <w:rPr>
+                <w:rFonts w:ascii="Calibri" w:hAnsi="Calibri" w:cs="Arial"/>
+                <w:i/>
+                <w:color w:val="548DD4"/>
+                <w:sz w:val="20"/>
+                <w:szCs w:val="20"/>
+                <w:lang w:eastAsia="es-CL"/>
+              </w:rPr>
+              <w:t xml:space="preserve"> orientados a objetivos.</w:t>
             </w:r>
           </w:p>
         </w:tc>
@@ -949,8 +936,9 @@
                 <w:szCs w:val="20"/>
                 <w:lang w:eastAsia="es-CL"/>
               </w:rPr>
-              <w:t>Describe la</w:t>
-            </w:r>
+              <w:t xml:space="preserve">El repositorio de </w:t>
+            </w:r>
+            <w:proofErr w:type="spellStart"/>
             <w:r>
               <w:rPr>
                 <w:rFonts w:ascii="Calibri" w:hAnsi="Calibri" w:cs="Arial"/>
@@ -960,8 +948,9 @@
                 <w:szCs w:val="20"/>
                 <w:lang w:eastAsia="es-CL"/>
               </w:rPr>
-              <w:t>(</w:t>
-            </w:r>
+              <w:t>Github</w:t>
+            </w:r>
+            <w:proofErr w:type="spellEnd"/>
             <w:r>
               <w:rPr>
                 <w:rFonts w:ascii="Calibri" w:hAnsi="Calibri" w:cs="Arial"/>
@@ -971,331 +960,47 @@
                 <w:szCs w:val="20"/>
                 <w:lang w:eastAsia="es-CL"/>
               </w:rPr>
-              <w:t>s</w:t>
-            </w:r>
-            <w:r>
-              <w:rPr>
-                <w:rFonts w:ascii="Calibri" w:hAnsi="Calibri" w:cs="Arial"/>
+              <w:t xml:space="preserve"> funciona como principal evidencia del desarrollo del proyecto, pues los cambios se encuentran registrados con su información pertinente.</w:t>
+            </w:r>
+          </w:p>
+          <w:p>
+            <w:pPr>
+              <w:jc w:val="both"/>
+              <w:rPr>
+                <w:rFonts w:ascii="Calibri" w:hAnsi="Calibri" w:cs="Arial"/>
+                <w:b/>
                 <w:i/>
                 <w:color w:val="548DD4"/>
                 <w:sz w:val="20"/>
                 <w:szCs w:val="20"/>
                 <w:lang w:eastAsia="es-CL"/>
               </w:rPr>
-              <w:t>)</w:t>
-            </w:r>
-            <w:r>
-              <w:rPr>
-                <w:rFonts w:ascii="Calibri" w:hAnsi="Calibri" w:cs="Arial"/>
+            </w:pPr>
+          </w:p>
+          <w:p>
+            <w:pPr>
+              <w:jc w:val="both"/>
+              <w:rPr>
+                <w:rFonts w:ascii="Calibri" w:hAnsi="Calibri" w:cs="Arial"/>
+                <w:b/>
                 <w:i/>
                 <w:color w:val="548DD4"/>
                 <w:sz w:val="20"/>
                 <w:szCs w:val="20"/>
                 <w:lang w:eastAsia="es-CL"/>
               </w:rPr>
-              <w:t xml:space="preserve"> evidencia</w:t>
-            </w:r>
-            <w:r>
-              <w:rPr>
-                <w:rFonts w:ascii="Calibri" w:hAnsi="Calibri" w:cs="Arial"/>
+            </w:pPr>
+            <w:r>
+              <w:rPr>
+                <w:rFonts w:ascii="Calibri" w:hAnsi="Calibri" w:cs="Arial"/>
+                <w:b/>
                 <w:i/>
                 <w:color w:val="548DD4"/>
                 <w:sz w:val="20"/>
                 <w:szCs w:val="20"/>
                 <w:lang w:eastAsia="es-CL"/>
               </w:rPr>
-              <w:t>(</w:t>
-            </w:r>
-            <w:r>
-              <w:rPr>
-                <w:rFonts w:ascii="Calibri" w:hAnsi="Calibri" w:cs="Arial"/>
-                <w:i/>
-                <w:color w:val="548DD4"/>
-                <w:sz w:val="20"/>
-                <w:szCs w:val="20"/>
-                <w:lang w:eastAsia="es-CL"/>
-              </w:rPr>
-              <w:t>s</w:t>
-            </w:r>
-            <w:r>
-              <w:rPr>
-                <w:rFonts w:ascii="Calibri" w:hAnsi="Calibri" w:cs="Arial"/>
-                <w:i/>
-                <w:color w:val="548DD4"/>
-                <w:sz w:val="20"/>
-                <w:szCs w:val="20"/>
-                <w:lang w:eastAsia="es-CL"/>
-              </w:rPr>
-              <w:t>)</w:t>
-            </w:r>
-            <w:r>
-              <w:rPr>
-                <w:rFonts w:ascii="Calibri" w:hAnsi="Calibri" w:cs="Arial"/>
-                <w:i/>
-                <w:color w:val="548DD4"/>
-                <w:sz w:val="20"/>
-                <w:szCs w:val="20"/>
-                <w:lang w:eastAsia="es-CL"/>
-              </w:rPr>
-              <w:t xml:space="preserve"> que </w:t>
-            </w:r>
-            <w:r>
-              <w:rPr>
-                <w:rFonts w:ascii="Calibri" w:hAnsi="Calibri" w:cs="Arial"/>
-                <w:i/>
-                <w:color w:val="548DD4"/>
-                <w:sz w:val="20"/>
-                <w:szCs w:val="20"/>
-                <w:lang w:eastAsia="es-CL"/>
-              </w:rPr>
-              <w:t xml:space="preserve">presentarás en este informe de avance y justifica </w:t>
-            </w:r>
-            <w:r>
-              <w:rPr>
-                <w:rFonts w:ascii="Calibri" w:hAnsi="Calibri" w:cs="Arial"/>
-                <w:i/>
-                <w:color w:val="548DD4"/>
-                <w:sz w:val="20"/>
-                <w:szCs w:val="20"/>
-                <w:lang w:eastAsia="es-CL"/>
-              </w:rPr>
-              <w:t xml:space="preserve">de qué manera </w:t>
-            </w:r>
-            <w:r>
-              <w:rPr>
-                <w:rFonts w:ascii="Calibri" w:hAnsi="Calibri" w:cs="Arial"/>
-                <w:i/>
-                <w:color w:val="548DD4"/>
-                <w:sz w:val="20"/>
-                <w:szCs w:val="20"/>
-                <w:lang w:eastAsia="es-CL"/>
-              </w:rPr>
-              <w:t>esta</w:t>
-            </w:r>
-            <w:r>
-              <w:rPr>
-                <w:rFonts w:ascii="Calibri" w:hAnsi="Calibri" w:cs="Arial"/>
-                <w:i/>
-                <w:color w:val="548DD4"/>
-                <w:sz w:val="20"/>
-                <w:szCs w:val="20"/>
-                <w:lang w:eastAsia="es-CL"/>
-              </w:rPr>
-              <w:t>(</w:t>
-            </w:r>
-            <w:r>
-              <w:rPr>
-                <w:rFonts w:ascii="Calibri" w:hAnsi="Calibri" w:cs="Arial"/>
-                <w:i/>
-                <w:color w:val="548DD4"/>
-                <w:sz w:val="20"/>
-                <w:szCs w:val="20"/>
-                <w:lang w:eastAsia="es-CL"/>
-              </w:rPr>
-              <w:t>s</w:t>
-            </w:r>
-            <w:r>
-              <w:rPr>
-                <w:rFonts w:ascii="Calibri" w:hAnsi="Calibri" w:cs="Arial"/>
-                <w:i/>
-                <w:color w:val="548DD4"/>
-                <w:sz w:val="20"/>
-                <w:szCs w:val="20"/>
-                <w:lang w:eastAsia="es-CL"/>
-              </w:rPr>
-              <w:t>)</w:t>
-            </w:r>
-            <w:r>
-              <w:rPr>
-                <w:rFonts w:ascii="Calibri" w:hAnsi="Calibri" w:cs="Arial"/>
-                <w:i/>
-                <w:color w:val="548DD4"/>
-                <w:sz w:val="20"/>
-                <w:szCs w:val="20"/>
-                <w:lang w:eastAsia="es-CL"/>
-              </w:rPr>
-              <w:t xml:space="preserve"> evidencia</w:t>
-            </w:r>
-            <w:r>
-              <w:rPr>
-                <w:rFonts w:ascii="Calibri" w:hAnsi="Calibri" w:cs="Arial"/>
-                <w:i/>
-                <w:color w:val="548DD4"/>
-                <w:sz w:val="20"/>
-                <w:szCs w:val="20"/>
-                <w:lang w:eastAsia="es-CL"/>
-              </w:rPr>
-              <w:t>(</w:t>
-            </w:r>
-            <w:r>
-              <w:rPr>
-                <w:rFonts w:ascii="Calibri" w:hAnsi="Calibri" w:cs="Arial"/>
-                <w:i/>
-                <w:color w:val="548DD4"/>
-                <w:sz w:val="20"/>
-                <w:szCs w:val="20"/>
-                <w:lang w:eastAsia="es-CL"/>
-              </w:rPr>
-              <w:t>s</w:t>
-            </w:r>
-            <w:r>
-              <w:rPr>
-                <w:rFonts w:ascii="Calibri" w:hAnsi="Calibri" w:cs="Arial"/>
-                <w:i/>
-                <w:color w:val="548DD4"/>
-                <w:sz w:val="20"/>
-                <w:szCs w:val="20"/>
-                <w:lang w:eastAsia="es-CL"/>
-              </w:rPr>
-              <w:t>)</w:t>
-            </w:r>
-            <w:r>
-              <w:rPr>
-                <w:rFonts w:ascii="Calibri" w:hAnsi="Calibri" w:cs="Arial"/>
-                <w:i/>
-                <w:color w:val="548DD4"/>
-                <w:sz w:val="20"/>
-                <w:szCs w:val="20"/>
-                <w:lang w:eastAsia="es-CL"/>
-              </w:rPr>
-              <w:t xml:space="preserve"> </w:t>
-            </w:r>
-            <w:r>
-              <w:rPr>
-                <w:rFonts w:ascii="Calibri" w:hAnsi="Calibri" w:cs="Arial"/>
-                <w:i/>
-                <w:color w:val="548DD4"/>
-                <w:sz w:val="20"/>
-                <w:szCs w:val="20"/>
-                <w:lang w:eastAsia="es-CL"/>
-              </w:rPr>
-              <w:t xml:space="preserve">permite(n) </w:t>
-            </w:r>
-            <w:r>
-              <w:rPr>
-                <w:rFonts w:ascii="Calibri" w:hAnsi="Calibri" w:cs="Arial"/>
-                <w:i/>
-                <w:color w:val="548DD4"/>
-                <w:sz w:val="20"/>
-                <w:szCs w:val="20"/>
-                <w:lang w:eastAsia="es-CL"/>
-              </w:rPr>
-              <w:t>da</w:t>
-            </w:r>
-            <w:r>
-              <w:rPr>
-                <w:rFonts w:ascii="Calibri" w:hAnsi="Calibri" w:cs="Arial"/>
-                <w:i/>
-                <w:color w:val="548DD4"/>
-                <w:sz w:val="20"/>
-                <w:szCs w:val="20"/>
-                <w:lang w:eastAsia="es-CL"/>
-              </w:rPr>
-              <w:t>r</w:t>
-            </w:r>
-            <w:r>
-              <w:rPr>
-                <w:rFonts w:ascii="Calibri" w:hAnsi="Calibri" w:cs="Arial"/>
-                <w:i/>
-                <w:color w:val="548DD4"/>
-                <w:sz w:val="20"/>
-                <w:szCs w:val="20"/>
-                <w:lang w:eastAsia="es-CL"/>
-              </w:rPr>
-              <w:t xml:space="preserve"> cuenta del </w:t>
-            </w:r>
-            <w:r>
-              <w:rPr>
-                <w:rFonts w:ascii="Calibri" w:hAnsi="Calibri" w:cs="Arial"/>
-                <w:i/>
-                <w:color w:val="548DD4"/>
-                <w:sz w:val="20"/>
-                <w:szCs w:val="20"/>
-                <w:lang w:eastAsia="es-CL"/>
-              </w:rPr>
-              <w:t>desarrollo</w:t>
-            </w:r>
-            <w:r>
-              <w:rPr>
-                <w:rFonts w:ascii="Calibri" w:hAnsi="Calibri" w:cs="Arial"/>
-                <w:i/>
-                <w:color w:val="548DD4"/>
-                <w:sz w:val="20"/>
-                <w:szCs w:val="20"/>
-                <w:lang w:eastAsia="es-CL"/>
-              </w:rPr>
-              <w:t xml:space="preserve"> </w:t>
-            </w:r>
-            <w:r>
-              <w:rPr>
-                <w:rFonts w:ascii="Calibri" w:hAnsi="Calibri" w:cs="Arial"/>
-                <w:i/>
-                <w:color w:val="548DD4"/>
-                <w:sz w:val="20"/>
-                <w:szCs w:val="20"/>
-                <w:lang w:eastAsia="es-CL"/>
-              </w:rPr>
-              <w:t>del proyecto.</w:t>
-            </w:r>
-          </w:p>
-          <w:p>
-            <w:pPr>
-              <w:jc w:val="both"/>
-              <w:rPr>
-                <w:rFonts w:ascii="Calibri" w:hAnsi="Calibri" w:cs="Arial"/>
-                <w:i/>
-                <w:color w:val="548DD4"/>
-                <w:sz w:val="20"/>
-                <w:szCs w:val="20"/>
-                <w:lang w:eastAsia="es-CL"/>
-              </w:rPr>
-            </w:pPr>
-            <w:r>
-              <w:rPr>
-                <w:rFonts w:ascii="Calibri" w:hAnsi="Calibri" w:cs="Arial"/>
-                <w:i/>
-                <w:color w:val="548DD4"/>
-                <w:sz w:val="20"/>
-                <w:szCs w:val="20"/>
-                <w:lang w:eastAsia="es-CL"/>
-              </w:rPr>
-              <w:t xml:space="preserve">En caso de ser pertinente </w:t>
-            </w:r>
-            <w:r>
-              <w:rPr>
-                <w:rFonts w:ascii="Calibri" w:hAnsi="Calibri" w:cs="Arial"/>
-                <w:i/>
-                <w:color w:val="548DD4"/>
-                <w:sz w:val="20"/>
-                <w:szCs w:val="20"/>
-                <w:lang w:eastAsia="es-CL"/>
-              </w:rPr>
-              <w:t>explica cómo resguardaste la calidad de tu Proyecto APT a partir de aspectos propios de tu disciplina (correcta aplicación de metodologías, actividades, herramientas, recursos propios, etc.).</w:t>
-            </w:r>
-          </w:p>
-          <w:p>
-            <w:pPr>
-              <w:jc w:val="both"/>
-              <w:rPr>
-                <w:rFonts w:ascii="Calibri" w:hAnsi="Calibri" w:cs="Arial"/>
-                <w:b/>
-                <w:i/>
-                <w:color w:val="548DD4"/>
-                <w:sz w:val="20"/>
-                <w:szCs w:val="20"/>
-                <w:lang w:eastAsia="es-CL"/>
-              </w:rPr>
-            </w:pPr>
-            <w:r>
-              <w:rPr>
-                <w:rFonts w:ascii="Calibri" w:hAnsi="Calibri" w:cs="Arial"/>
-                <w:i/>
-                <w:color w:val="548DD4"/>
-                <w:sz w:val="20"/>
-                <w:szCs w:val="20"/>
-                <w:lang w:eastAsia="es-CL"/>
-              </w:rPr>
-              <w:t>En este apartado adjuntar la(s) evidencia(s) seleccionada(s) para ser evaluada por el docente.</w:t>
+              <w:t>A su vez, la documentación preparada para presentar la arquitectura del sistema se asocia a la planeación que existe detrás del proyecto.</w:t>
             </w:r>
           </w:p>
         </w:tc>
@@ -1303,7 +1008,7 @@
     </w:tbl>
     <w:tbl>
       <w:tblPr>
-        <w:tblStyle w:val="Tablaconcuadrcula"/>
+        <w:tblStyle w:val="TableGrid"/>
         <w:tblpPr w:leftFromText="141" w:rightFromText="141" w:vertAnchor="text" w:horzAnchor="margin" w:tblpX="-719" w:tblpY="-116"/>
         <w:tblW w:w="9640" w:type="dxa"/>
         <w:tblBorders>
@@ -1425,9 +1130,9 @@
     </w:p>
     <w:tbl>
       <w:tblPr>
-        <w:tblStyle w:val="Tablaconcuadrcula"/>
+        <w:tblStyle w:val="TableGrid"/>
         <w:tblpPr w:leftFromText="180" w:rightFromText="180" w:vertAnchor="page" w:horzAnchor="margin" w:tblpXSpec="center" w:tblpY="3517"/>
-        <w:tblW w:w="9776" w:type="dxa"/>
+        <w:tblW w:w="10343" w:type="dxa"/>
         <w:tblBorders>
           <w:top w:val="single" w:sz="4" w:space="0" w:color="BFBFBF" w:themeColor="background1" w:themeShade="BF"/>
           <w:left w:val="single" w:sz="4" w:space="0" w:color="BFBFBF" w:themeColor="background1" w:themeShade="BF"/>
@@ -1440,14 +1145,14 @@
         <w:tblLook w:val="04A0" w:firstRow="1" w:lastRow="0" w:firstColumn="1" w:lastColumn="0" w:noHBand="0" w:noVBand="1"/>
       </w:tblPr>
       <w:tblGrid>
-        <w:gridCol w:w="1328"/>
-        <w:gridCol w:w="1077"/>
-        <w:gridCol w:w="1276"/>
-        <w:gridCol w:w="1276"/>
+        <w:gridCol w:w="1413"/>
+        <w:gridCol w:w="1559"/>
+        <w:gridCol w:w="1418"/>
+        <w:gridCol w:w="1134"/>
         <w:gridCol w:w="1275"/>
-        <w:gridCol w:w="1276"/>
         <w:gridCol w:w="1418"/>
-        <w:gridCol w:w="850"/>
+        <w:gridCol w:w="1134"/>
+        <w:gridCol w:w="992"/>
       </w:tblGrid>
       <w:tr>
         <w:trPr>
@@ -1455,7 +1160,7 @@
         </w:trPr>
         <w:tc>
           <w:tcPr>
-            <w:tcW w:w="9776" w:type="dxa"/>
+            <w:tcW w:w="10343" w:type="dxa"/>
             <w:gridSpan w:val="8"/>
             <w:vAlign w:val="center"/>
           </w:tcPr>
@@ -1485,7 +1190,7 @@
         </w:trPr>
         <w:tc>
           <w:tcPr>
-            <w:tcW w:w="1328" w:type="dxa"/>
+            <w:tcW w:w="1413" w:type="dxa"/>
             <w:vAlign w:val="center"/>
           </w:tcPr>
           <w:p>
@@ -1525,7 +1230,7 @@
         </w:tc>
         <w:tc>
           <w:tcPr>
-            <w:tcW w:w="1077" w:type="dxa"/>
+            <w:tcW w:w="1559" w:type="dxa"/>
             <w:vAlign w:val="center"/>
           </w:tcPr>
           <w:p>
@@ -1549,7 +1254,7 @@
         </w:tc>
         <w:tc>
           <w:tcPr>
-            <w:tcW w:w="1276" w:type="dxa"/>
+            <w:tcW w:w="1418" w:type="dxa"/>
             <w:vAlign w:val="center"/>
           </w:tcPr>
           <w:p>
@@ -1573,7 +1278,7 @@
         </w:tc>
         <w:tc>
           <w:tcPr>
-            <w:tcW w:w="1276" w:type="dxa"/>
+            <w:tcW w:w="1134" w:type="dxa"/>
             <w:vAlign w:val="center"/>
           </w:tcPr>
           <w:p>
@@ -1617,39 +1322,6 @@
               </w:rPr>
               <w:t>Responsable</w:t>
             </w:r>
-            <w:r>
-              <w:rPr>
-                <w:rStyle w:val="Refdenotaalpie"/>
-                <w:rFonts w:ascii="Calibri" w:hAnsi="Calibri"/>
-                <w:color w:val="1F3864" w:themeColor="accent1" w:themeShade="80"/>
-                <w:sz w:val="18"/>
-              </w:rPr>
-              <w:footnoteReference w:id="1"/>
-            </w:r>
-          </w:p>
-        </w:tc>
-        <w:tc>
-          <w:tcPr>
-            <w:tcW w:w="1276" w:type="dxa"/>
-            <w:vAlign w:val="center"/>
-          </w:tcPr>
-          <w:p>
-            <w:pPr>
-              <w:jc w:val="center"/>
-              <w:rPr>
-                <w:rFonts w:ascii="Calibri" w:hAnsi="Calibri"/>
-                <w:color w:val="1F3864" w:themeColor="accent1" w:themeShade="80"/>
-                <w:sz w:val="18"/>
-              </w:rPr>
-            </w:pPr>
-            <w:r>
-              <w:rPr>
-                <w:rFonts w:ascii="Calibri" w:hAnsi="Calibri"/>
-                <w:color w:val="1F3864" w:themeColor="accent1" w:themeShade="80"/>
-                <w:sz w:val="18"/>
-              </w:rPr>
-              <w:t>Observaciones</w:t>
-            </w:r>
           </w:p>
         </w:tc>
         <w:tc>
@@ -1672,13 +1344,37 @@
                 <w:color w:val="1F3864" w:themeColor="accent1" w:themeShade="80"/>
                 <w:sz w:val="18"/>
               </w:rPr>
+              <w:t>Observaciones</w:t>
+            </w:r>
+          </w:p>
+        </w:tc>
+        <w:tc>
+          <w:tcPr>
+            <w:tcW w:w="1134" w:type="dxa"/>
+            <w:vAlign w:val="center"/>
+          </w:tcPr>
+          <w:p>
+            <w:pPr>
+              <w:jc w:val="center"/>
+              <w:rPr>
+                <w:rFonts w:ascii="Calibri" w:hAnsi="Calibri"/>
+                <w:color w:val="1F3864" w:themeColor="accent1" w:themeShade="80"/>
+                <w:sz w:val="18"/>
+              </w:rPr>
+            </w:pPr>
+            <w:r>
+              <w:rPr>
+                <w:rFonts w:ascii="Calibri" w:hAnsi="Calibri"/>
+                <w:color w:val="1F3864" w:themeColor="accent1" w:themeShade="80"/>
+                <w:sz w:val="18"/>
+              </w:rPr>
               <w:t>Estado de avance</w:t>
             </w:r>
           </w:p>
         </w:tc>
         <w:tc>
           <w:tcPr>
-            <w:tcW w:w="850" w:type="dxa"/>
+            <w:tcW w:w="992" w:type="dxa"/>
             <w:vAlign w:val="center"/>
           </w:tcPr>
           <w:p>
@@ -1711,16 +1407,65 @@
       </w:tr>
       <w:tr>
         <w:trPr>
-          <w:trHeight w:val="2410"/>
+          <w:trHeight w:val="1383"/>
         </w:trPr>
         <w:tc>
           <w:tcPr>
-            <w:tcW w:w="1328" w:type="dxa"/>
+            <w:tcW w:w="1413" w:type="dxa"/>
+          </w:tcPr>
+          <w:p>
+            <w:pPr>
+              <w:rPr>
+                <w:sz w:val="18"/>
+                <w:szCs w:val="24"/>
+              </w:rPr>
+            </w:pPr>
+            <w:r>
+              <w:rPr>
+                <w:sz w:val="18"/>
+                <w:szCs w:val="24"/>
+              </w:rPr>
+              <w:t>Diseño y Arquitectura</w:t>
+            </w:r>
+          </w:p>
+        </w:tc>
+        <w:tc>
+          <w:tcPr>
+            <w:tcW w:w="1559" w:type="dxa"/>
           </w:tcPr>
           <w:p>
             <w:pPr>
               <w:jc w:val="both"/>
               <w:rPr>
+                <w:rFonts w:ascii="Calibri" w:hAnsi="Calibri" w:cs="Arial"/>
+                <w:i/>
+                <w:color w:val="548DD4"/>
+                <w:sz w:val="18"/>
+                <w:szCs w:val="20"/>
+                <w:lang w:eastAsia="es-CL"/>
+              </w:rPr>
+            </w:pPr>
+            <w:r>
+              <w:rPr>
+                <w:rFonts w:ascii="Calibri" w:hAnsi="Calibri" w:cs="Arial"/>
+                <w:i/>
+                <w:color w:val="548DD4"/>
+                <w:sz w:val="18"/>
+                <w:szCs w:val="20"/>
+                <w:lang w:eastAsia="es-CL"/>
+              </w:rPr>
+              <w:t>Creación de documentación basado en Modelo 4+1</w:t>
+            </w:r>
+          </w:p>
+        </w:tc>
+        <w:tc>
+          <w:tcPr>
+            <w:tcW w:w="1418" w:type="dxa"/>
+          </w:tcPr>
+          <w:p>
+            <w:pPr>
+              <w:jc w:val="both"/>
+              <w:rPr>
                 <w:b/>
                 <w:sz w:val="18"/>
                 <w:szCs w:val="24"/>
@@ -1728,137 +1473,35 @@
             </w:pPr>
             <w:r>
               <w:rPr>
-                <w:rFonts w:ascii="Calibri" w:hAnsi="Calibri" w:cs="Arial"/>
-                <w:i/>
-                <w:color w:val="548DD4"/>
-                <w:sz w:val="18"/>
-                <w:szCs w:val="20"/>
-                <w:lang w:eastAsia="es-CL"/>
-              </w:rPr>
-              <w:t xml:space="preserve">Nombra las competencias o unidades de competencias </w:t>
-            </w:r>
-            <w:r>
-              <w:rPr>
-                <w:rFonts w:ascii="Calibri" w:hAnsi="Calibri" w:cs="Arial"/>
-                <w:i/>
-                <w:color w:val="548DD4"/>
-                <w:sz w:val="18"/>
-                <w:szCs w:val="20"/>
-                <w:lang w:eastAsia="es-CL"/>
-              </w:rPr>
-              <w:t xml:space="preserve">que se relacionan con las diferentes actividades </w:t>
-            </w:r>
-            <w:r>
-              <w:rPr>
-                <w:rFonts w:ascii="Calibri" w:hAnsi="Calibri" w:cs="Arial"/>
-                <w:i/>
-                <w:color w:val="548DD4"/>
-                <w:sz w:val="18"/>
-                <w:szCs w:val="20"/>
-                <w:lang w:eastAsia="es-CL"/>
-              </w:rPr>
-              <w:t>requeridas para el desarrollo de</w:t>
-            </w:r>
-            <w:r>
-              <w:rPr>
-                <w:rFonts w:ascii="Calibri" w:hAnsi="Calibri" w:cs="Arial"/>
-                <w:i/>
-                <w:color w:val="548DD4"/>
-                <w:sz w:val="18"/>
-                <w:szCs w:val="20"/>
-                <w:lang w:eastAsia="es-CL"/>
-              </w:rPr>
-              <w:t>l proyecto APT</w:t>
-            </w:r>
-            <w:r>
-              <w:rPr>
-                <w:rFonts w:ascii="Calibri" w:hAnsi="Calibri" w:cs="Arial"/>
-                <w:i/>
-                <w:color w:val="548DD4"/>
-                <w:sz w:val="18"/>
-                <w:szCs w:val="20"/>
-                <w:lang w:eastAsia="es-CL"/>
-              </w:rPr>
-              <w:t>.</w:t>
-            </w:r>
-          </w:p>
-        </w:tc>
-        <w:tc>
-          <w:tcPr>
-            <w:tcW w:w="1077" w:type="dxa"/>
-          </w:tcPr>
+                <w:b/>
+                <w:sz w:val="18"/>
+                <w:szCs w:val="24"/>
+              </w:rPr>
+              <w:t>Draw.IO</w:t>
+            </w:r>
+          </w:p>
           <w:p>
             <w:pPr>
               <w:jc w:val="both"/>
               <w:rPr>
-                <w:rFonts w:ascii="Calibri" w:hAnsi="Calibri" w:cs="Arial"/>
-                <w:i/>
-                <w:color w:val="548DD4"/>
-                <w:sz w:val="18"/>
-                <w:szCs w:val="20"/>
-                <w:lang w:eastAsia="es-CL"/>
-              </w:rPr>
-            </w:pPr>
-            <w:r>
-              <w:rPr>
-                <w:rFonts w:ascii="Calibri" w:hAnsi="Calibri" w:cs="Arial"/>
-                <w:i/>
-                <w:color w:val="548DD4"/>
-                <w:sz w:val="18"/>
-                <w:szCs w:val="20"/>
-                <w:lang w:eastAsia="es-CL"/>
-              </w:rPr>
-              <w:t>Nombra</w:t>
-            </w:r>
-            <w:r>
-              <w:rPr>
-                <w:rFonts w:ascii="Calibri" w:hAnsi="Calibri" w:cs="Arial"/>
-                <w:i/>
-                <w:color w:val="548DD4"/>
-                <w:sz w:val="18"/>
-                <w:szCs w:val="20"/>
-                <w:lang w:eastAsia="es-CL"/>
-              </w:rPr>
-              <w:t xml:space="preserve"> la</w:t>
-            </w:r>
-            <w:r>
-              <w:rPr>
-                <w:rFonts w:ascii="Calibri" w:hAnsi="Calibri" w:cs="Arial"/>
-                <w:i/>
-                <w:color w:val="548DD4"/>
-                <w:sz w:val="18"/>
-                <w:szCs w:val="20"/>
-                <w:lang w:eastAsia="es-CL"/>
-              </w:rPr>
-              <w:t>s</w:t>
-            </w:r>
-            <w:r>
-              <w:rPr>
-                <w:rFonts w:ascii="Calibri" w:hAnsi="Calibri" w:cs="Arial"/>
-                <w:i/>
-                <w:color w:val="548DD4"/>
-                <w:sz w:val="18"/>
-                <w:szCs w:val="20"/>
-                <w:lang w:eastAsia="es-CL"/>
-              </w:rPr>
-              <w:t xml:space="preserve"> </w:t>
-            </w:r>
-            <w:r>
-              <w:rPr>
-                <w:rFonts w:ascii="Calibri" w:hAnsi="Calibri" w:cs="Arial"/>
-                <w:i/>
-                <w:color w:val="548DD4"/>
-                <w:sz w:val="18"/>
-                <w:szCs w:val="20"/>
-                <w:lang w:eastAsia="es-CL"/>
-              </w:rPr>
-              <w:t xml:space="preserve">actividades que se necesitan para desarrollar el proyecto APT. </w:t>
-            </w:r>
-          </w:p>
-        </w:tc>
-        <w:tc>
-          <w:tcPr>
-            <w:tcW w:w="1276" w:type="dxa"/>
+                <w:b/>
+                <w:sz w:val="18"/>
+                <w:szCs w:val="24"/>
+              </w:rPr>
+            </w:pPr>
+            <w:r>
+              <w:rPr>
+                <w:b/>
+                <w:sz w:val="18"/>
+                <w:szCs w:val="24"/>
+              </w:rPr>
+              <w:t>Documentación Técnica</w:t>
+            </w:r>
+          </w:p>
+        </w:tc>
+        <w:tc>
+          <w:tcPr>
+            <w:tcW w:w="1134" w:type="dxa"/>
           </w:tcPr>
           <w:p>
             <w:pPr>
@@ -1871,294 +1514,76 @@
             </w:pPr>
             <w:r>
               <w:rPr>
-                <w:rFonts w:ascii="Calibri" w:hAnsi="Calibri" w:cs="Arial"/>
-                <w:i/>
-                <w:color w:val="548DD4"/>
-                <w:sz w:val="18"/>
-                <w:szCs w:val="20"/>
-                <w:lang w:eastAsia="es-CL"/>
-              </w:rPr>
-              <w:t>Nombra los recursos necesarios para llevar a cabo las actividades</w:t>
-            </w:r>
-            <w:r>
-              <w:rPr>
-                <w:rFonts w:ascii="Calibri" w:hAnsi="Calibri" w:cs="Arial"/>
-                <w:i/>
-                <w:color w:val="548DD4"/>
-                <w:sz w:val="18"/>
-                <w:szCs w:val="20"/>
-                <w:lang w:eastAsia="es-CL"/>
-              </w:rPr>
-              <w:t xml:space="preserve"> </w:t>
-            </w:r>
-            <w:r>
-              <w:rPr>
-                <w:rFonts w:ascii="Calibri" w:hAnsi="Calibri" w:cs="Arial"/>
-                <w:i/>
-                <w:color w:val="548DD4"/>
-                <w:sz w:val="18"/>
-                <w:szCs w:val="20"/>
-                <w:lang w:eastAsia="es-CL"/>
-              </w:rPr>
-              <w:t>definidas.</w:t>
-            </w:r>
-          </w:p>
-        </w:tc>
-        <w:tc>
-          <w:tcPr>
-            <w:tcW w:w="1276" w:type="dxa"/>
+                <w:b/>
+                <w:sz w:val="18"/>
+                <w:szCs w:val="24"/>
+              </w:rPr>
+              <w:t>1 Semana</w:t>
+            </w:r>
+          </w:p>
+        </w:tc>
+        <w:tc>
+          <w:tcPr>
+            <w:tcW w:w="1275" w:type="dxa"/>
+          </w:tcPr>
+          <w:p>
+            <w:pPr>
+              <w:jc w:val="center"/>
+              <w:rPr>
+                <w:rFonts w:ascii="Calibri" w:hAnsi="Calibri" w:cs="Arial"/>
+                <w:i/>
+                <w:color w:val="548DD4"/>
+                <w:sz w:val="18"/>
+                <w:szCs w:val="20"/>
+                <w:lang w:eastAsia="es-CL"/>
+              </w:rPr>
+            </w:pPr>
+            <w:r>
+              <w:rPr>
+                <w:rFonts w:ascii="Calibri" w:hAnsi="Calibri" w:cs="Arial"/>
+                <w:i/>
+                <w:color w:val="548DD4"/>
+                <w:sz w:val="18"/>
+                <w:szCs w:val="20"/>
+                <w:lang w:eastAsia="es-CL"/>
+              </w:rPr>
+              <w:t>Equipo Completo</w:t>
+            </w:r>
+          </w:p>
+        </w:tc>
+        <w:tc>
+          <w:tcPr>
+            <w:tcW w:w="1418" w:type="dxa"/>
           </w:tcPr>
           <w:p>
             <w:pPr>
               <w:jc w:val="both"/>
               <w:rPr>
-                <w:b/>
-                <w:sz w:val="18"/>
-                <w:szCs w:val="24"/>
-              </w:rPr>
-            </w:pPr>
-            <w:r>
-              <w:rPr>
-                <w:rFonts w:ascii="Calibri" w:hAnsi="Calibri" w:cs="Arial"/>
-                <w:i/>
-                <w:color w:val="548DD4"/>
-                <w:sz w:val="18"/>
-                <w:szCs w:val="20"/>
-                <w:lang w:eastAsia="es-CL"/>
-              </w:rPr>
-              <w:t xml:space="preserve">Señala </w:t>
-            </w:r>
-            <w:r>
-              <w:rPr>
-                <w:rFonts w:ascii="Calibri" w:hAnsi="Calibri" w:cs="Arial"/>
-                <w:i/>
-                <w:color w:val="548DD4"/>
-                <w:sz w:val="18"/>
-                <w:szCs w:val="20"/>
-                <w:lang w:eastAsia="es-CL"/>
-              </w:rPr>
-              <w:t>la duración de</w:t>
-            </w:r>
-            <w:r>
-              <w:rPr>
-                <w:rFonts w:ascii="Calibri" w:hAnsi="Calibri" w:cs="Arial"/>
-                <w:i/>
-                <w:color w:val="548DD4"/>
-                <w:sz w:val="18"/>
-                <w:szCs w:val="20"/>
-                <w:lang w:eastAsia="es-CL"/>
-              </w:rPr>
-              <w:t xml:space="preserve"> cada </w:t>
-            </w:r>
-            <w:r>
-              <w:rPr>
-                <w:rFonts w:ascii="Calibri" w:hAnsi="Calibri" w:cs="Arial"/>
-                <w:i/>
-                <w:color w:val="548DD4"/>
-                <w:sz w:val="18"/>
-                <w:szCs w:val="20"/>
-                <w:lang w:eastAsia="es-CL"/>
-              </w:rPr>
-              <w:t>actividad</w:t>
-            </w:r>
-            <w:r>
-              <w:rPr>
-                <w:rFonts w:ascii="Calibri" w:hAnsi="Calibri" w:cs="Arial"/>
-                <w:i/>
-                <w:color w:val="548DD4"/>
-                <w:sz w:val="18"/>
-                <w:szCs w:val="20"/>
-                <w:lang w:eastAsia="es-CL"/>
-              </w:rPr>
-              <w:t xml:space="preserve">. </w:t>
-            </w:r>
-          </w:p>
-        </w:tc>
-        <w:tc>
-          <w:tcPr>
-            <w:tcW w:w="1275" w:type="dxa"/>
-          </w:tcPr>
-          <w:p>
-            <w:pPr>
-              <w:jc w:val="both"/>
-              <w:rPr>
-                <w:rFonts w:ascii="Calibri" w:hAnsi="Calibri" w:cs="Arial"/>
-                <w:i/>
-                <w:color w:val="548DD4"/>
-                <w:sz w:val="18"/>
-                <w:szCs w:val="20"/>
-                <w:lang w:eastAsia="es-CL"/>
-              </w:rPr>
-            </w:pPr>
-            <w:r>
-              <w:rPr>
-                <w:rFonts w:ascii="Calibri" w:hAnsi="Calibri" w:cs="Arial"/>
-                <w:i/>
-                <w:color w:val="548DD4"/>
-                <w:sz w:val="18"/>
-                <w:szCs w:val="20"/>
-                <w:lang w:eastAsia="es-CL"/>
-              </w:rPr>
-              <w:t xml:space="preserve">Escribe el </w:t>
-            </w:r>
-            <w:r>
-              <w:rPr>
-                <w:rFonts w:ascii="Calibri" w:hAnsi="Calibri" w:cs="Arial"/>
-                <w:i/>
-                <w:color w:val="548DD4"/>
-                <w:sz w:val="18"/>
-                <w:szCs w:val="20"/>
-                <w:lang w:eastAsia="es-CL"/>
-              </w:rPr>
-              <w:t xml:space="preserve">nombre del integrante del equipo responsable de </w:t>
-            </w:r>
-            <w:r>
-              <w:rPr>
-                <w:rFonts w:ascii="Calibri" w:hAnsi="Calibri" w:cs="Arial"/>
-                <w:i/>
-                <w:color w:val="548DD4"/>
-                <w:sz w:val="18"/>
-                <w:szCs w:val="20"/>
-                <w:lang w:eastAsia="es-CL"/>
-              </w:rPr>
-              <w:t xml:space="preserve">cada </w:t>
-            </w:r>
-            <w:r>
-              <w:rPr>
-                <w:rFonts w:ascii="Calibri" w:hAnsi="Calibri" w:cs="Arial"/>
-                <w:i/>
-                <w:color w:val="548DD4"/>
-                <w:sz w:val="18"/>
-                <w:szCs w:val="20"/>
-                <w:lang w:eastAsia="es-CL"/>
-              </w:rPr>
-              <w:t>actividad.</w:t>
-            </w:r>
-          </w:p>
-        </w:tc>
-        <w:tc>
-          <w:tcPr>
-            <w:tcW w:w="1276" w:type="dxa"/>
-          </w:tcPr>
-          <w:p>
-            <w:pPr>
-              <w:jc w:val="both"/>
-              <w:rPr>
-                <w:rFonts w:ascii="Calibri" w:hAnsi="Calibri" w:cs="Arial"/>
-                <w:i/>
-                <w:color w:val="548DD4"/>
-                <w:sz w:val="18"/>
-                <w:szCs w:val="20"/>
-                <w:lang w:eastAsia="es-CL"/>
-              </w:rPr>
-            </w:pPr>
-            <w:r>
-              <w:rPr>
-                <w:rFonts w:ascii="Calibri" w:hAnsi="Calibri" w:cs="Arial"/>
-                <w:i/>
-                <w:color w:val="548DD4"/>
-                <w:sz w:val="18"/>
-                <w:szCs w:val="20"/>
-                <w:lang w:eastAsia="es-CL"/>
-              </w:rPr>
-              <w:t xml:space="preserve">Señala </w:t>
-            </w:r>
-            <w:r>
-              <w:rPr>
-                <w:rFonts w:ascii="Calibri" w:hAnsi="Calibri" w:cs="Arial"/>
-                <w:i/>
-                <w:color w:val="548DD4"/>
-                <w:sz w:val="18"/>
-                <w:szCs w:val="20"/>
-                <w:lang w:eastAsia="es-CL"/>
-              </w:rPr>
-              <w:t>las dific</w:t>
-            </w:r>
-            <w:r>
-              <w:rPr>
-                <w:rFonts w:ascii="Calibri" w:hAnsi="Calibri" w:cs="Arial"/>
-                <w:i/>
-                <w:color w:val="548DD4"/>
-                <w:sz w:val="18"/>
-                <w:szCs w:val="20"/>
-                <w:lang w:eastAsia="es-CL"/>
-              </w:rPr>
-              <w:t>ult</w:t>
-            </w:r>
-            <w:r>
-              <w:rPr>
-                <w:rFonts w:ascii="Calibri" w:hAnsi="Calibri" w:cs="Arial"/>
-                <w:i/>
-                <w:color w:val="548DD4"/>
-                <w:sz w:val="18"/>
-                <w:szCs w:val="20"/>
-                <w:lang w:eastAsia="es-CL"/>
-              </w:rPr>
-              <w:t>ades o facilitadores que se podrían presentar durante la ejecución de cada una de las actividades propuestas.</w:t>
-            </w:r>
-          </w:p>
-        </w:tc>
-        <w:tc>
-          <w:tcPr>
-            <w:tcW w:w="1418" w:type="dxa"/>
-          </w:tcPr>
-          <w:p>
-            <w:pPr>
-              <w:jc w:val="both"/>
-              <w:rPr>
-                <w:rFonts w:ascii="Calibri" w:hAnsi="Calibri" w:cs="Arial"/>
-                <w:i/>
-                <w:color w:val="548DD4"/>
-                <w:sz w:val="18"/>
-                <w:szCs w:val="20"/>
-                <w:lang w:eastAsia="es-CL"/>
-              </w:rPr>
-            </w:pPr>
-            <w:r>
-              <w:rPr>
-                <w:rFonts w:ascii="Calibri" w:hAnsi="Calibri" w:cs="Arial"/>
-                <w:i/>
-                <w:color w:val="548DD4"/>
-                <w:sz w:val="18"/>
-                <w:szCs w:val="20"/>
-                <w:lang w:eastAsia="es-CL"/>
-              </w:rPr>
-              <w:t>D</w:t>
-            </w:r>
-            <w:r>
-              <w:rPr>
-                <w:rFonts w:ascii="Calibri" w:hAnsi="Calibri" w:cs="Arial"/>
-                <w:i/>
-                <w:color w:val="548DD4"/>
-                <w:sz w:val="18"/>
-                <w:szCs w:val="20"/>
-                <w:lang w:eastAsia="es-CL"/>
-              </w:rPr>
-              <w:t>escribe</w:t>
-            </w:r>
-            <w:r>
-              <w:rPr>
-                <w:rFonts w:ascii="Calibri" w:hAnsi="Calibri" w:cs="Arial"/>
-                <w:i/>
-                <w:color w:val="548DD4"/>
-                <w:sz w:val="18"/>
-                <w:szCs w:val="20"/>
-                <w:lang w:eastAsia="es-CL"/>
-              </w:rPr>
-              <w:t xml:space="preserve"> el estado de avance </w:t>
-            </w:r>
-            <w:r>
-              <w:rPr>
-                <w:rFonts w:ascii="Calibri" w:hAnsi="Calibri" w:cs="Arial"/>
-                <w:i/>
-                <w:color w:val="548DD4"/>
-                <w:sz w:val="18"/>
-                <w:szCs w:val="20"/>
-                <w:lang w:eastAsia="es-CL"/>
-              </w:rPr>
-              <w:t>de cada actividad.</w:t>
-            </w:r>
-          </w:p>
+                <w:rFonts w:ascii="Calibri" w:hAnsi="Calibri" w:cs="Arial"/>
+                <w:i/>
+                <w:color w:val="548DD4"/>
+                <w:sz w:val="18"/>
+                <w:szCs w:val="20"/>
+                <w:lang w:eastAsia="es-CL"/>
+              </w:rPr>
+            </w:pPr>
+            <w:r>
+              <w:rPr>
+                <w:rFonts w:ascii="Calibri" w:hAnsi="Calibri" w:cs="Arial"/>
+                <w:i/>
+                <w:color w:val="548DD4"/>
+                <w:sz w:val="18"/>
+                <w:szCs w:val="20"/>
+                <w:lang w:eastAsia="es-CL"/>
+              </w:rPr>
+              <w:t>Definición finalizada</w:t>
+            </w:r>
+          </w:p>
+        </w:tc>
+        <w:tc>
+          <w:tcPr>
+            <w:tcW w:w="1134" w:type="dxa"/>
+          </w:tcPr>
           <w:p>
             <w:pPr>
               <w:jc w:val="both"/>
@@ -2171,34 +1596,7 @@
                 <w:lang w:eastAsia="es-CL"/>
               </w:rPr>
             </w:pPr>
-          </w:p>
-          <w:p>
-            <w:pPr>
-              <w:jc w:val="both"/>
-              <w:rPr>
-                <w:rFonts w:ascii="Calibri" w:hAnsi="Calibri" w:cs="Arial"/>
-                <w:i/>
-                <w:color w:val="548DD4"/>
-                <w:sz w:val="18"/>
-                <w:szCs w:val="20"/>
-                <w:lang w:eastAsia="es-CL"/>
-              </w:rPr>
-            </w:pPr>
-            <w:r>
-              <w:rPr>
-                <w:rFonts w:ascii="Calibri" w:hAnsi="Calibri" w:cs="Arial"/>
-                <w:i/>
-                <w:color w:val="548DD4"/>
-                <w:sz w:val="18"/>
-                <w:szCs w:val="20"/>
-                <w:lang w:eastAsia="es-CL"/>
-              </w:rPr>
-              <w:t xml:space="preserve">Tipos de estado: </w:t>
-            </w:r>
-          </w:p>
-          <w:p>
-            <w:pPr>
-              <w:jc w:val="both"/>
+            <w:r>
               <w:rPr>
                 <w:rFonts w:ascii="Calibri" w:hAnsi="Calibri" w:cs="Arial"/>
                 <w:i/>
@@ -2207,19 +1605,288 @@
                 <w:szCs w:val="20"/>
                 <w:lang w:eastAsia="es-CL"/>
               </w:rPr>
-            </w:pPr>
-            <w:r>
-              <w:rPr>
-                <w:rFonts w:ascii="Calibri" w:hAnsi="Calibri" w:cs="Arial"/>
-                <w:i/>
-                <w:color w:val="548DD4"/>
-                <w:sz w:val="18"/>
-                <w:szCs w:val="20"/>
-                <w:lang w:eastAsia="es-CL"/>
-              </w:rPr>
-              <w:t>En curso/ Con retraso/ No iniciado/ Completado/ Ajustada</w:t>
-            </w:r>
-            <w:r>
+              <w:t>Completado</w:t>
+            </w:r>
+          </w:p>
+        </w:tc>
+        <w:tc>
+          <w:tcPr>
+            <w:tcW w:w="992" w:type="dxa"/>
+          </w:tcPr>
+          <w:p>
+            <w:pPr>
+              <w:jc w:val="both"/>
+              <w:rPr>
+                <w:rFonts w:ascii="Calibri" w:hAnsi="Calibri" w:cs="Arial"/>
+                <w:i/>
+                <w:color w:val="548DD4"/>
+                <w:sz w:val="18"/>
+                <w:szCs w:val="20"/>
+                <w:lang w:eastAsia="es-CL"/>
+              </w:rPr>
+            </w:pPr>
+            <w:r>
+              <w:rPr>
+                <w:rFonts w:ascii="Calibri" w:hAnsi="Calibri" w:cs="Arial"/>
+                <w:i/>
+                <w:color w:val="548DD4"/>
+                <w:sz w:val="18"/>
+                <w:szCs w:val="20"/>
+                <w:lang w:eastAsia="es-CL"/>
+              </w:rPr>
+              <w:t>Ninguno</w:t>
+            </w:r>
+          </w:p>
+        </w:tc>
+      </w:tr>
+      <w:tr>
+        <w:trPr>
+          <w:trHeight w:val="1402"/>
+        </w:trPr>
+        <w:tc>
+          <w:tcPr>
+            <w:tcW w:w="1413" w:type="dxa"/>
+          </w:tcPr>
+          <w:p>
+            <w:pPr>
+              <w:jc w:val="both"/>
+              <w:rPr>
+                <w:b/>
+                <w:sz w:val="18"/>
+                <w:szCs w:val="24"/>
+              </w:rPr>
+            </w:pPr>
+            <w:r>
+              <w:rPr>
+                <w:b/>
+                <w:sz w:val="18"/>
+                <w:szCs w:val="24"/>
+              </w:rPr>
+              <w:t xml:space="preserve">Desarrollo </w:t>
+            </w:r>
+            <w:proofErr w:type="spellStart"/>
+            <w:r>
+              <w:rPr>
+                <w:b/>
+                <w:sz w:val="18"/>
+                <w:szCs w:val="24"/>
+              </w:rPr>
+              <w:t>Backend</w:t>
+            </w:r>
+            <w:proofErr w:type="spellEnd"/>
+          </w:p>
+        </w:tc>
+        <w:tc>
+          <w:tcPr>
+            <w:tcW w:w="1559" w:type="dxa"/>
+          </w:tcPr>
+          <w:p>
+            <w:pPr>
+              <w:jc w:val="both"/>
+              <w:rPr>
+                <w:rFonts w:ascii="Calibri" w:hAnsi="Calibri" w:cs="Arial"/>
+                <w:i/>
+                <w:color w:val="548DD4"/>
+                <w:sz w:val="18"/>
+                <w:szCs w:val="20"/>
+                <w:lang w:eastAsia="es-CL"/>
+              </w:rPr>
+            </w:pPr>
+            <w:proofErr w:type="spellStart"/>
+            <w:r>
+              <w:rPr>
+                <w:rFonts w:ascii="Calibri" w:hAnsi="Calibri" w:cs="Arial"/>
+                <w:i/>
+                <w:color w:val="548DD4"/>
+                <w:sz w:val="18"/>
+                <w:szCs w:val="20"/>
+                <w:lang w:eastAsia="es-CL"/>
+              </w:rPr>
+              <w:t>Implementacion</w:t>
+            </w:r>
+            <w:proofErr w:type="spellEnd"/>
+            <w:r>
+              <w:rPr>
+                <w:rFonts w:ascii="Calibri" w:hAnsi="Calibri" w:cs="Arial"/>
+                <w:i/>
+                <w:color w:val="548DD4"/>
+                <w:sz w:val="18"/>
+                <w:szCs w:val="20"/>
+                <w:lang w:eastAsia="es-CL"/>
+              </w:rPr>
+              <w:t xml:space="preserve"> de </w:t>
+            </w:r>
+            <w:proofErr w:type="spellStart"/>
+            <w:r>
+              <w:rPr>
+                <w:rFonts w:ascii="Calibri" w:hAnsi="Calibri" w:cs="Arial"/>
+                <w:i/>
+                <w:color w:val="548DD4"/>
+                <w:sz w:val="18"/>
+                <w:szCs w:val="20"/>
+                <w:lang w:eastAsia="es-CL"/>
+              </w:rPr>
+              <w:t>endpoints</w:t>
+            </w:r>
+            <w:proofErr w:type="spellEnd"/>
+            <w:r>
+              <w:rPr>
+                <w:rFonts w:ascii="Calibri" w:hAnsi="Calibri" w:cs="Arial"/>
+                <w:i/>
+                <w:color w:val="548DD4"/>
+                <w:sz w:val="18"/>
+                <w:szCs w:val="20"/>
+                <w:lang w:eastAsia="es-CL"/>
+              </w:rPr>
+              <w:t xml:space="preserve"> y conexión con base de datos</w:t>
+            </w:r>
+          </w:p>
+        </w:tc>
+        <w:tc>
+          <w:tcPr>
+            <w:tcW w:w="1418" w:type="dxa"/>
+          </w:tcPr>
+          <w:p>
+            <w:pPr>
+              <w:jc w:val="both"/>
+              <w:rPr>
+                <w:b/>
+                <w:sz w:val="18"/>
+                <w:szCs w:val="24"/>
+              </w:rPr>
+            </w:pPr>
+            <w:r>
+              <w:rPr>
+                <w:b/>
+                <w:sz w:val="18"/>
+                <w:szCs w:val="24"/>
+              </w:rPr>
+              <w:t xml:space="preserve">Next.js, Prisma, </w:t>
+            </w:r>
+            <w:proofErr w:type="spellStart"/>
+            <w:r>
+              <w:rPr>
+                <w:b/>
+                <w:sz w:val="18"/>
+                <w:szCs w:val="24"/>
+              </w:rPr>
+              <w:t>Supabase</w:t>
+            </w:r>
+            <w:proofErr w:type="spellEnd"/>
+          </w:p>
+        </w:tc>
+        <w:tc>
+          <w:tcPr>
+            <w:tcW w:w="1134" w:type="dxa"/>
+          </w:tcPr>
+          <w:p>
+            <w:pPr>
+              <w:jc w:val="both"/>
+              <w:rPr>
+                <w:b/>
+                <w:sz w:val="18"/>
+                <w:szCs w:val="24"/>
+              </w:rPr>
+            </w:pPr>
+            <w:r>
+              <w:rPr>
+                <w:b/>
+                <w:sz w:val="18"/>
+                <w:szCs w:val="24"/>
+              </w:rPr>
+              <w:t>5 Semanas</w:t>
+            </w:r>
+          </w:p>
+        </w:tc>
+        <w:tc>
+          <w:tcPr>
+            <w:tcW w:w="1275" w:type="dxa"/>
+          </w:tcPr>
+          <w:p>
+            <w:pPr>
+              <w:jc w:val="center"/>
+              <w:rPr>
+                <w:rFonts w:ascii="Calibri" w:hAnsi="Calibri" w:cs="Arial"/>
+                <w:i/>
+                <w:color w:val="548DD4"/>
+                <w:sz w:val="18"/>
+                <w:szCs w:val="20"/>
+                <w:lang w:eastAsia="es-CL"/>
+              </w:rPr>
+            </w:pPr>
+            <w:r>
+              <w:rPr>
+                <w:rFonts w:ascii="Calibri" w:hAnsi="Calibri" w:cs="Arial"/>
+                <w:i/>
+                <w:color w:val="548DD4"/>
+                <w:sz w:val="18"/>
+                <w:szCs w:val="20"/>
+                <w:lang w:eastAsia="es-CL"/>
+              </w:rPr>
+              <w:t>-</w:t>
+            </w:r>
+          </w:p>
+        </w:tc>
+        <w:tc>
+          <w:tcPr>
+            <w:tcW w:w="1418" w:type="dxa"/>
+          </w:tcPr>
+          <w:p>
+            <w:pPr>
+              <w:jc w:val="both"/>
+              <w:rPr>
+                <w:rFonts w:ascii="Calibri" w:hAnsi="Calibri" w:cs="Arial"/>
+                <w:i/>
+                <w:color w:val="548DD4"/>
+                <w:sz w:val="18"/>
+                <w:szCs w:val="20"/>
+                <w:lang w:eastAsia="es-CL"/>
+              </w:rPr>
+            </w:pPr>
+            <w:r>
+              <w:rPr>
+                <w:rFonts w:ascii="Calibri" w:hAnsi="Calibri" w:cs="Arial"/>
+                <w:i/>
+                <w:color w:val="548DD4"/>
+                <w:sz w:val="18"/>
+                <w:szCs w:val="20"/>
+                <w:lang w:eastAsia="es-CL"/>
+              </w:rPr>
+              <w:t xml:space="preserve">Migraciones y </w:t>
+            </w:r>
+            <w:proofErr w:type="spellStart"/>
+            <w:r>
+              <w:rPr>
+                <w:rFonts w:ascii="Calibri" w:hAnsi="Calibri" w:cs="Arial"/>
+                <w:i/>
+                <w:color w:val="548DD4"/>
+                <w:sz w:val="18"/>
+                <w:szCs w:val="20"/>
+                <w:lang w:eastAsia="es-CL"/>
+              </w:rPr>
+              <w:t>endpoints</w:t>
+            </w:r>
+            <w:proofErr w:type="spellEnd"/>
+            <w:r>
+              <w:rPr>
+                <w:rFonts w:ascii="Calibri" w:hAnsi="Calibri" w:cs="Arial"/>
+                <w:i/>
+                <w:color w:val="548DD4"/>
+                <w:sz w:val="18"/>
+                <w:szCs w:val="20"/>
+                <w:lang w:eastAsia="es-CL"/>
+              </w:rPr>
+              <w:t xml:space="preserve"> presentes</w:t>
+            </w:r>
+          </w:p>
+        </w:tc>
+        <w:tc>
+          <w:tcPr>
+            <w:tcW w:w="1134" w:type="dxa"/>
+          </w:tcPr>
+          <w:p>
+            <w:pPr>
+              <w:jc w:val="both"/>
               <w:rPr>
                 <w:rFonts w:ascii="Calibri" w:hAnsi="Calibri" w:cs="Arial"/>
                 <w:i/>
@@ -2228,13 +1895,23 @@
                 <w:szCs w:val="20"/>
                 <w:lang w:eastAsia="es-CL"/>
               </w:rPr>
-              <w:t xml:space="preserve"> </w:t>
-            </w:r>
-          </w:p>
-        </w:tc>
-        <w:tc>
-          <w:tcPr>
-            <w:tcW w:w="850" w:type="dxa"/>
+            </w:pPr>
+            <w:r>
+              <w:rPr>
+                <w:rFonts w:ascii="Calibri" w:hAnsi="Calibri" w:cs="Arial"/>
+                <w:i/>
+                <w:color w:val="C00000"/>
+                <w:sz w:val="16"/>
+                <w:szCs w:val="20"/>
+                <w:lang w:eastAsia="es-CL"/>
+              </w:rPr>
+              <w:t>En curso</w:t>
+            </w:r>
+          </w:p>
+        </w:tc>
+        <w:tc>
+          <w:tcPr>
+            <w:tcW w:w="992" w:type="dxa"/>
           </w:tcPr>
           <w:p>
             <w:pPr>
@@ -2257,51 +1934,501 @@
                 <w:szCs w:val="20"/>
                 <w:lang w:eastAsia="es-CL"/>
               </w:rPr>
-              <w:t>S</w:t>
-            </w:r>
-            <w:r>
-              <w:rPr>
-                <w:rFonts w:ascii="Calibri" w:hAnsi="Calibri" w:cs="Arial"/>
-                <w:i/>
-                <w:color w:val="548DD4"/>
-                <w:sz w:val="18"/>
-                <w:szCs w:val="20"/>
-                <w:lang w:eastAsia="es-CL"/>
-              </w:rPr>
-              <w:t>e</w:t>
-            </w:r>
-            <w:r>
-              <w:rPr>
-                <w:rFonts w:ascii="Calibri" w:hAnsi="Calibri" w:cs="Arial"/>
-                <w:i/>
-                <w:color w:val="548DD4"/>
-                <w:sz w:val="18"/>
-                <w:szCs w:val="20"/>
-                <w:lang w:eastAsia="es-CL"/>
-              </w:rPr>
-              <w:t xml:space="preserve">ñala los ajustes o reformulaciones </w:t>
-            </w:r>
-            <w:r>
-              <w:rPr>
-                <w:rFonts w:ascii="Calibri" w:hAnsi="Calibri" w:cs="Arial"/>
-                <w:i/>
-                <w:color w:val="548DD4"/>
-                <w:sz w:val="18"/>
-                <w:szCs w:val="20"/>
-                <w:lang w:eastAsia="es-CL"/>
-              </w:rPr>
-              <w:t>que has realiza</w:t>
-            </w:r>
-            <w:r>
-              <w:rPr>
-                <w:rFonts w:ascii="Calibri" w:hAnsi="Calibri" w:cs="Arial"/>
-                <w:i/>
-                <w:color w:val="548DD4"/>
-                <w:sz w:val="18"/>
-                <w:szCs w:val="20"/>
-                <w:lang w:eastAsia="es-CL"/>
-              </w:rPr>
-              <w:t xml:space="preserve">do. </w:t>
+              <w:t>Ninguno</w:t>
+            </w:r>
+          </w:p>
+        </w:tc>
+      </w:tr>
+      <w:tr>
+        <w:trPr>
+          <w:trHeight w:val="1549"/>
+        </w:trPr>
+        <w:tc>
+          <w:tcPr>
+            <w:tcW w:w="1413" w:type="dxa"/>
+          </w:tcPr>
+          <w:p>
+            <w:pPr>
+              <w:jc w:val="both"/>
+              <w:rPr>
+                <w:b/>
+                <w:sz w:val="18"/>
+                <w:szCs w:val="24"/>
+              </w:rPr>
+            </w:pPr>
+            <w:r>
+              <w:rPr>
+                <w:b/>
+                <w:sz w:val="18"/>
+                <w:szCs w:val="24"/>
+              </w:rPr>
+              <w:t xml:space="preserve">Desarrollo </w:t>
+            </w:r>
+            <w:proofErr w:type="spellStart"/>
+            <w:r>
+              <w:rPr>
+                <w:b/>
+                <w:sz w:val="18"/>
+                <w:szCs w:val="24"/>
+              </w:rPr>
+              <w:t>Frontend</w:t>
+            </w:r>
+            <w:proofErr w:type="spellEnd"/>
+          </w:p>
+        </w:tc>
+        <w:tc>
+          <w:tcPr>
+            <w:tcW w:w="1559" w:type="dxa"/>
+          </w:tcPr>
+          <w:p>
+            <w:pPr>
+              <w:jc w:val="both"/>
+              <w:rPr>
+                <w:rFonts w:ascii="Calibri" w:hAnsi="Calibri" w:cs="Arial"/>
+                <w:i/>
+                <w:color w:val="548DD4"/>
+                <w:sz w:val="18"/>
+                <w:szCs w:val="20"/>
+                <w:lang w:eastAsia="es-CL"/>
+              </w:rPr>
+            </w:pPr>
+            <w:r>
+              <w:rPr>
+                <w:rFonts w:ascii="Calibri" w:hAnsi="Calibri" w:cs="Arial"/>
+                <w:i/>
+                <w:color w:val="548DD4"/>
+                <w:sz w:val="18"/>
+                <w:szCs w:val="20"/>
+                <w:lang w:eastAsia="es-CL"/>
+              </w:rPr>
+              <w:t xml:space="preserve">Desarrollo del panel y </w:t>
+            </w:r>
+            <w:proofErr w:type="spellStart"/>
+            <w:r>
+              <w:rPr>
+                <w:rFonts w:ascii="Calibri" w:hAnsi="Calibri" w:cs="Arial"/>
+                <w:i/>
+                <w:color w:val="548DD4"/>
+                <w:sz w:val="18"/>
+                <w:szCs w:val="20"/>
+                <w:lang w:eastAsia="es-CL"/>
+              </w:rPr>
+              <w:t>modulo</w:t>
+            </w:r>
+            <w:proofErr w:type="spellEnd"/>
+            <w:r>
+              <w:rPr>
+                <w:rFonts w:ascii="Calibri" w:hAnsi="Calibri" w:cs="Arial"/>
+                <w:i/>
+                <w:color w:val="548DD4"/>
+                <w:sz w:val="18"/>
+                <w:szCs w:val="20"/>
+                <w:lang w:eastAsia="es-CL"/>
+              </w:rPr>
+              <w:t xml:space="preserve"> de composición de publicaciones</w:t>
+            </w:r>
+          </w:p>
+        </w:tc>
+        <w:tc>
+          <w:tcPr>
+            <w:tcW w:w="1418" w:type="dxa"/>
+          </w:tcPr>
+          <w:p>
+            <w:pPr>
+              <w:jc w:val="both"/>
+              <w:rPr>
+                <w:b/>
+                <w:sz w:val="18"/>
+                <w:szCs w:val="24"/>
+              </w:rPr>
+            </w:pPr>
+            <w:proofErr w:type="spellStart"/>
+            <w:r>
+              <w:rPr>
+                <w:b/>
+                <w:sz w:val="18"/>
+                <w:szCs w:val="24"/>
+              </w:rPr>
+              <w:t>React</w:t>
+            </w:r>
+            <w:proofErr w:type="spellEnd"/>
+            <w:r>
+              <w:rPr>
+                <w:b/>
+                <w:sz w:val="18"/>
+                <w:szCs w:val="24"/>
+              </w:rPr>
+              <w:t xml:space="preserve">, </w:t>
+            </w:r>
+            <w:proofErr w:type="spellStart"/>
+            <w:r>
+              <w:rPr>
+                <w:b/>
+                <w:sz w:val="18"/>
+                <w:szCs w:val="24"/>
+              </w:rPr>
+              <w:t>TailwindCSS</w:t>
+            </w:r>
+            <w:proofErr w:type="spellEnd"/>
+          </w:p>
+        </w:tc>
+        <w:tc>
+          <w:tcPr>
+            <w:tcW w:w="1134" w:type="dxa"/>
+          </w:tcPr>
+          <w:p>
+            <w:pPr>
+              <w:jc w:val="both"/>
+              <w:rPr>
+                <w:b/>
+                <w:sz w:val="18"/>
+                <w:szCs w:val="24"/>
+              </w:rPr>
+            </w:pPr>
+            <w:r>
+              <w:rPr>
+                <w:b/>
+                <w:sz w:val="18"/>
+                <w:szCs w:val="24"/>
+              </w:rPr>
+              <w:t>5 Semanas</w:t>
+            </w:r>
+          </w:p>
+        </w:tc>
+        <w:tc>
+          <w:tcPr>
+            <w:tcW w:w="1275" w:type="dxa"/>
+          </w:tcPr>
+          <w:p>
+            <w:pPr>
+              <w:jc w:val="center"/>
+              <w:rPr>
+                <w:rFonts w:ascii="Calibri" w:hAnsi="Calibri" w:cs="Arial"/>
+                <w:i/>
+                <w:color w:val="548DD4"/>
+                <w:sz w:val="18"/>
+                <w:szCs w:val="20"/>
+                <w:lang w:eastAsia="es-CL"/>
+              </w:rPr>
+            </w:pPr>
+            <w:r>
+              <w:rPr>
+                <w:rFonts w:ascii="Calibri" w:hAnsi="Calibri" w:cs="Arial"/>
+                <w:i/>
+                <w:color w:val="548DD4"/>
+                <w:sz w:val="18"/>
+                <w:szCs w:val="20"/>
+                <w:lang w:eastAsia="es-CL"/>
+              </w:rPr>
+              <w:t>-</w:t>
+            </w:r>
+          </w:p>
+        </w:tc>
+        <w:tc>
+          <w:tcPr>
+            <w:tcW w:w="1418" w:type="dxa"/>
+          </w:tcPr>
+          <w:p>
+            <w:pPr>
+              <w:jc w:val="both"/>
+              <w:rPr>
+                <w:rFonts w:ascii="Calibri" w:hAnsi="Calibri" w:cs="Arial"/>
+                <w:i/>
+                <w:color w:val="548DD4"/>
+                <w:sz w:val="18"/>
+                <w:szCs w:val="20"/>
+                <w:lang w:eastAsia="es-CL"/>
+              </w:rPr>
+            </w:pPr>
+            <w:r>
+              <w:rPr>
+                <w:rFonts w:ascii="Calibri" w:hAnsi="Calibri" w:cs="Arial"/>
+                <w:i/>
+                <w:color w:val="548DD4"/>
+                <w:sz w:val="18"/>
+                <w:szCs w:val="20"/>
+                <w:lang w:eastAsia="es-CL"/>
+              </w:rPr>
+              <w:t>Interfaz funcional</w:t>
+            </w:r>
+          </w:p>
+        </w:tc>
+        <w:tc>
+          <w:tcPr>
+            <w:tcW w:w="1134" w:type="dxa"/>
+          </w:tcPr>
+          <w:p>
+            <w:pPr>
+              <w:jc w:val="both"/>
+              <w:rPr>
+                <w:rFonts w:ascii="Calibri" w:hAnsi="Calibri" w:cs="Arial"/>
+                <w:i/>
+                <w:color w:val="C00000"/>
+                <w:sz w:val="16"/>
+                <w:szCs w:val="20"/>
+                <w:lang w:eastAsia="es-CL"/>
+              </w:rPr>
+            </w:pPr>
+            <w:r>
+              <w:rPr>
+                <w:rFonts w:ascii="Calibri" w:hAnsi="Calibri" w:cs="Arial"/>
+                <w:i/>
+                <w:color w:val="C00000"/>
+                <w:sz w:val="16"/>
+                <w:szCs w:val="20"/>
+                <w:lang w:eastAsia="es-CL"/>
+              </w:rPr>
+              <w:t>En curso</w:t>
+            </w:r>
+          </w:p>
+        </w:tc>
+        <w:tc>
+          <w:tcPr>
+            <w:tcW w:w="992" w:type="dxa"/>
+          </w:tcPr>
+          <w:p>
+            <w:pPr>
+              <w:jc w:val="both"/>
+              <w:rPr>
+                <w:rFonts w:ascii="Calibri" w:hAnsi="Calibri" w:cs="Arial"/>
+                <w:i/>
+                <w:color w:val="548DD4"/>
+                <w:sz w:val="18"/>
+                <w:szCs w:val="20"/>
+                <w:lang w:eastAsia="es-CL"/>
+              </w:rPr>
+            </w:pPr>
+            <w:r>
+              <w:rPr>
+                <w:rFonts w:ascii="Calibri" w:hAnsi="Calibri" w:cs="Arial"/>
+                <w:i/>
+                <w:color w:val="548DD4"/>
+                <w:sz w:val="18"/>
+                <w:szCs w:val="20"/>
+                <w:lang w:eastAsia="es-CL"/>
+              </w:rPr>
+              <w:t>Ninguno</w:t>
+            </w:r>
+          </w:p>
+        </w:tc>
+      </w:tr>
+      <w:tr>
+        <w:trPr>
+          <w:trHeight w:val="1373"/>
+        </w:trPr>
+        <w:tc>
+          <w:tcPr>
+            <w:tcW w:w="1413" w:type="dxa"/>
+          </w:tcPr>
+          <w:p>
+            <w:pPr>
+              <w:jc w:val="both"/>
+              <w:rPr>
+                <w:b/>
+                <w:sz w:val="18"/>
+                <w:szCs w:val="24"/>
+              </w:rPr>
+            </w:pPr>
+            <w:r>
+              <w:rPr>
+                <w:b/>
+                <w:sz w:val="18"/>
+                <w:szCs w:val="24"/>
+              </w:rPr>
+              <w:t>Integración y Despliegue</w:t>
+            </w:r>
+          </w:p>
+        </w:tc>
+        <w:tc>
+          <w:tcPr>
+            <w:tcW w:w="1559" w:type="dxa"/>
+          </w:tcPr>
+          <w:p>
+            <w:pPr>
+              <w:jc w:val="both"/>
+              <w:rPr>
+                <w:rFonts w:ascii="Calibri" w:hAnsi="Calibri" w:cs="Arial"/>
+                <w:i/>
+                <w:color w:val="548DD4"/>
+                <w:sz w:val="18"/>
+                <w:szCs w:val="20"/>
+                <w:lang w:eastAsia="es-CL"/>
+              </w:rPr>
+            </w:pPr>
+            <w:r>
+              <w:rPr>
+                <w:rFonts w:ascii="Calibri" w:hAnsi="Calibri" w:cs="Arial"/>
+                <w:i/>
+                <w:color w:val="548DD4"/>
+                <w:sz w:val="18"/>
+                <w:szCs w:val="20"/>
+                <w:lang w:eastAsia="es-CL"/>
+              </w:rPr>
+              <w:t>Configuración de entorno</w:t>
+            </w:r>
+          </w:p>
+        </w:tc>
+        <w:tc>
+          <w:tcPr>
+            <w:tcW w:w="1418" w:type="dxa"/>
+          </w:tcPr>
+          <w:p>
+            <w:pPr>
+              <w:jc w:val="both"/>
+              <w:rPr>
+                <w:b/>
+                <w:sz w:val="18"/>
+                <w:szCs w:val="24"/>
+              </w:rPr>
+            </w:pPr>
+            <w:proofErr w:type="spellStart"/>
+            <w:r>
+              <w:rPr>
+                <w:b/>
+                <w:sz w:val="18"/>
+                <w:szCs w:val="24"/>
+              </w:rPr>
+              <w:t>Vercel</w:t>
+            </w:r>
+            <w:proofErr w:type="spellEnd"/>
+          </w:p>
+        </w:tc>
+        <w:tc>
+          <w:tcPr>
+            <w:tcW w:w="1134" w:type="dxa"/>
+          </w:tcPr>
+          <w:p>
+            <w:pPr>
+              <w:jc w:val="both"/>
+              <w:rPr>
+                <w:b/>
+                <w:sz w:val="18"/>
+                <w:szCs w:val="24"/>
+              </w:rPr>
+            </w:pPr>
+            <w:r>
+              <w:rPr>
+                <w:b/>
+                <w:sz w:val="18"/>
+                <w:szCs w:val="24"/>
+              </w:rPr>
+              <w:t>2 Semanas</w:t>
+            </w:r>
+          </w:p>
+        </w:tc>
+        <w:tc>
+          <w:tcPr>
+            <w:tcW w:w="1275" w:type="dxa"/>
+          </w:tcPr>
+          <w:p>
+            <w:pPr>
+              <w:jc w:val="center"/>
+              <w:rPr>
+                <w:rFonts w:ascii="Calibri" w:hAnsi="Calibri" w:cs="Arial"/>
+                <w:i/>
+                <w:color w:val="548DD4"/>
+                <w:sz w:val="18"/>
+                <w:szCs w:val="20"/>
+                <w:lang w:eastAsia="es-CL"/>
+              </w:rPr>
+            </w:pPr>
+            <w:r>
+              <w:rPr>
+                <w:rFonts w:ascii="Calibri" w:hAnsi="Calibri" w:cs="Arial"/>
+                <w:i/>
+                <w:color w:val="548DD4"/>
+                <w:sz w:val="18"/>
+                <w:szCs w:val="20"/>
+                <w:lang w:eastAsia="es-CL"/>
+              </w:rPr>
+              <w:t>-</w:t>
+            </w:r>
+          </w:p>
+        </w:tc>
+        <w:tc>
+          <w:tcPr>
+            <w:tcW w:w="1418" w:type="dxa"/>
+          </w:tcPr>
+          <w:p>
+            <w:pPr>
+              <w:jc w:val="both"/>
+              <w:rPr>
+                <w:rFonts w:ascii="Calibri" w:hAnsi="Calibri" w:cs="Arial"/>
+                <w:i/>
+                <w:color w:val="548DD4"/>
+                <w:sz w:val="18"/>
+                <w:szCs w:val="20"/>
+                <w:lang w:eastAsia="es-CL"/>
+              </w:rPr>
+            </w:pPr>
+            <w:r>
+              <w:rPr>
+                <w:rFonts w:ascii="Calibri" w:hAnsi="Calibri" w:cs="Arial"/>
+                <w:i/>
+                <w:color w:val="548DD4"/>
+                <w:sz w:val="18"/>
+                <w:szCs w:val="20"/>
+                <w:lang w:eastAsia="es-CL"/>
+              </w:rPr>
+              <w:t>Flujo configurado, despliegue definitivo pendiente.</w:t>
+            </w:r>
+          </w:p>
+        </w:tc>
+        <w:tc>
+          <w:tcPr>
+            <w:tcW w:w="1134" w:type="dxa"/>
+          </w:tcPr>
+          <w:p>
+            <w:pPr>
+              <w:jc w:val="both"/>
+              <w:rPr>
+                <w:rFonts w:ascii="Calibri" w:hAnsi="Calibri" w:cs="Arial"/>
+                <w:i/>
+                <w:color w:val="C00000"/>
+                <w:sz w:val="16"/>
+                <w:szCs w:val="20"/>
+                <w:lang w:eastAsia="es-CL"/>
+              </w:rPr>
+            </w:pPr>
+            <w:r>
+              <w:rPr>
+                <w:rFonts w:ascii="Calibri" w:hAnsi="Calibri" w:cs="Arial"/>
+                <w:i/>
+                <w:color w:val="C00000"/>
+                <w:sz w:val="16"/>
+                <w:szCs w:val="20"/>
+                <w:lang w:eastAsia="es-CL"/>
+              </w:rPr>
+              <w:t>En espera</w:t>
+            </w:r>
+          </w:p>
+        </w:tc>
+        <w:tc>
+          <w:tcPr>
+            <w:tcW w:w="992" w:type="dxa"/>
+          </w:tcPr>
+          <w:p>
+            <w:pPr>
+              <w:jc w:val="both"/>
+              <w:rPr>
+                <w:rFonts w:ascii="Calibri" w:hAnsi="Calibri" w:cs="Arial"/>
+                <w:i/>
+                <w:color w:val="548DD4"/>
+                <w:sz w:val="18"/>
+                <w:szCs w:val="20"/>
+                <w:lang w:eastAsia="es-CL"/>
+              </w:rPr>
+            </w:pPr>
+            <w:r>
+              <w:rPr>
+                <w:rFonts w:ascii="Calibri" w:hAnsi="Calibri" w:cs="Arial"/>
+                <w:i/>
+                <w:color w:val="548DD4"/>
+                <w:sz w:val="18"/>
+                <w:szCs w:val="20"/>
+                <w:lang w:eastAsia="es-CL"/>
+              </w:rPr>
+              <w:t>Esperando acceso a API externa</w:t>
             </w:r>
           </w:p>
         </w:tc>
@@ -2320,7 +2447,7 @@
     </w:p>
     <w:tbl>
       <w:tblPr>
-        <w:tblStyle w:val="Tablaconcuadrcula"/>
+        <w:tblStyle w:val="TableGrid"/>
         <w:tblW w:w="9498" w:type="dxa"/>
         <w:tblInd w:w="-572" w:type="dxa"/>
         <w:tblBorders>
@@ -2396,7 +2523,7 @@
           </w:tcPr>
           <w:p>
             <w:pPr>
-              <w:pStyle w:val="Piedepgina"/>
+              <w:pStyle w:val="Footer"/>
               <w:jc w:val="both"/>
               <w:rPr>
                 <w:rFonts w:ascii="Calibri" w:hAnsi="Calibri"/>
@@ -2476,7 +2603,7 @@
     </w:p>
     <w:tbl>
       <w:tblPr>
-        <w:tblStyle w:val="Tablaconcuadrcula"/>
+        <w:tblStyle w:val="TableGrid"/>
         <w:tblpPr w:leftFromText="180" w:rightFromText="180" w:vertAnchor="text" w:horzAnchor="margin" w:tblpX="-572" w:tblpY="1"/>
         <w:tblW w:w="5590" w:type="pct"/>
         <w:tblBorders>
@@ -2494,7 +2621,7 @@
       </w:tblGrid>
       <w:tr>
         <w:trPr>
-          <w:trHeight w:val="1936"/>
+          <w:trHeight w:val="70"/>
         </w:trPr>
         <w:tc>
           <w:tcPr>
@@ -2569,7 +2696,7 @@
                 <w:szCs w:val="20"/>
                 <w:lang w:eastAsia="es-CL"/>
               </w:rPr>
-              <w:t>Describe los factores que han facilitado y</w:t>
+              <w:t>Los principales puntos de complicación son el balance de tiempo debido a horarios laborales, además de la comunicación limitada debido a este mismo punto. Esto a desembocado en una reorganización de tiempos para enmendar los atrasos que se han producido.</w:t>
             </w:r>
             <w:r>
               <w:rPr>
@@ -2581,8 +2708,9 @@
                 <w:szCs w:val="20"/>
                 <w:lang w:eastAsia="es-CL"/>
               </w:rPr>
-              <w:t>/o</w:t>
-            </w:r>
+              <w:t xml:space="preserve"> Por otro lado, es necesario investigar alguna red alternativa más accesible para iniciar las pruebas de integración con </w:t>
+            </w:r>
+            <w:proofErr w:type="spellStart"/>
             <w:r>
               <w:rPr>
                 <w:rFonts w:ascii="Calibri" w:hAnsi="Calibri" w:cs="Arial"/>
@@ -2593,8 +2721,9 @@
                 <w:szCs w:val="20"/>
                 <w:lang w:eastAsia="es-CL"/>
               </w:rPr>
-              <w:t xml:space="preserve"> dificultado el desarrollo de tu Proyecto APT hasta ahora. En el caso de las dificultades</w:t>
-            </w:r>
+              <w:t>APIs</w:t>
+            </w:r>
+            <w:proofErr w:type="spellEnd"/>
             <w:r>
               <w:rPr>
                 <w:rFonts w:ascii="Calibri" w:hAnsi="Calibri" w:cs="Arial"/>
@@ -2605,95 +2734,8 @@
                 <w:szCs w:val="20"/>
                 <w:lang w:eastAsia="es-CL"/>
               </w:rPr>
-              <w:t xml:space="preserve"> debes describir</w:t>
-            </w:r>
-            <w:r>
-              <w:rPr>
-                <w:rFonts w:ascii="Calibri" w:hAnsi="Calibri" w:cs="Arial"/>
-                <w:i/>
-                <w:iCs/>
-                <w:color w:val="548DD4"/>
-                <w:sz w:val="20"/>
-                <w:szCs w:val="20"/>
-                <w:lang w:eastAsia="es-CL"/>
-              </w:rPr>
-              <w:t xml:space="preserve"> qué acciones tomaste y/o tomarás para </w:t>
-            </w:r>
-            <w:r>
-              <w:rPr>
-                <w:rFonts w:ascii="Calibri" w:hAnsi="Calibri" w:cs="Arial"/>
-                <w:i/>
-                <w:iCs/>
-                <w:color w:val="548DD4"/>
-                <w:sz w:val="20"/>
-                <w:szCs w:val="20"/>
-                <w:lang w:eastAsia="es-CL"/>
-              </w:rPr>
-              <w:t xml:space="preserve">solucionarlas. </w:t>
-            </w:r>
-            <w:r>
-              <w:rPr>
-                <w:rFonts w:ascii="Calibri" w:hAnsi="Calibri"/>
-                <w:b/>
-                <w:color w:val="1F3864" w:themeColor="accent1" w:themeShade="80"/>
-              </w:rPr>
-              <w:t xml:space="preserve"> </w:t>
-            </w:r>
-          </w:p>
-          <w:p>
-            <w:pPr>
-              <w:rPr>
-                <w:rFonts w:ascii="Calibri" w:hAnsi="Calibri"/>
-                <w:color w:val="1F3864" w:themeColor="accent1" w:themeShade="80"/>
-              </w:rPr>
-            </w:pPr>
-          </w:p>
-          <w:p>
-            <w:pPr>
-              <w:rPr>
-                <w:rFonts w:ascii="Calibri" w:hAnsi="Calibri"/>
-                <w:color w:val="1F3864" w:themeColor="accent1" w:themeShade="80"/>
-              </w:rPr>
-            </w:pPr>
-          </w:p>
-          <w:p>
-            <w:pPr>
-              <w:jc w:val="both"/>
-              <w:rPr>
-                <w:rFonts w:ascii="Calibri" w:hAnsi="Calibri" w:cs="Arial"/>
-                <w:i/>
-                <w:color w:val="548DD4"/>
-                <w:sz w:val="20"/>
-                <w:szCs w:val="20"/>
-                <w:lang w:eastAsia="es-CL"/>
-              </w:rPr>
-            </w:pPr>
-          </w:p>
-          <w:p>
-            <w:pPr>
-              <w:jc w:val="both"/>
-              <w:rPr>
-                <w:rFonts w:ascii="Calibri" w:hAnsi="Calibri" w:cs="Arial"/>
-                <w:i/>
-                <w:color w:val="548DD4"/>
-                <w:sz w:val="20"/>
-                <w:szCs w:val="20"/>
-                <w:lang w:eastAsia="es-CL"/>
-              </w:rPr>
-            </w:pPr>
-          </w:p>
-          <w:p>
-            <w:pPr>
-              <w:jc w:val="both"/>
-              <w:rPr>
-                <w:rFonts w:ascii="Calibri" w:hAnsi="Calibri" w:cs="Arial"/>
-                <w:i/>
-                <w:color w:val="548DD4"/>
-                <w:sz w:val="20"/>
-                <w:szCs w:val="20"/>
-                <w:lang w:eastAsia="es-CL"/>
-              </w:rPr>
-            </w:pPr>
+              <w:t xml:space="preserve"> externas para crear publicaciones.</w:t>
+            </w:r>
           </w:p>
         </w:tc>
       </w:tr>
@@ -2711,7 +2753,7 @@
     </w:p>
     <w:tbl>
       <w:tblPr>
-        <w:tblStyle w:val="Tablaconcuadrcula"/>
+        <w:tblStyle w:val="TableGrid"/>
         <w:tblpPr w:leftFromText="180" w:rightFromText="180" w:vertAnchor="text" w:horzAnchor="margin" w:tblpX="-572" w:tblpY="107"/>
         <w:tblW w:w="5588" w:type="pct"/>
         <w:tblBorders>
@@ -2765,8 +2807,9 @@
                 <w:szCs w:val="20"/>
                 <w:lang w:eastAsia="es-CL"/>
               </w:rPr>
-              <w:t>Señalar los ajustes</w:t>
-            </w:r>
+              <w:t xml:space="preserve">La implementación de Machine </w:t>
+            </w:r>
+            <w:proofErr w:type="spellStart"/>
             <w:r>
               <w:rPr>
                 <w:rFonts w:ascii="Calibri" w:hAnsi="Calibri" w:cs="Arial"/>
@@ -2776,8 +2819,9 @@
                 <w:szCs w:val="20"/>
                 <w:lang w:eastAsia="es-CL"/>
               </w:rPr>
-              <w:t xml:space="preserve"> que realizaste a tu plan de trabajo o </w:t>
-            </w:r>
+              <w:t>Learning</w:t>
+            </w:r>
+            <w:proofErr w:type="spellEnd"/>
             <w:r>
               <w:rPr>
                 <w:rFonts w:ascii="Calibri" w:hAnsi="Calibri" w:cs="Arial"/>
@@ -2787,8 +2831,9 @@
                 <w:szCs w:val="20"/>
                 <w:lang w:eastAsia="es-CL"/>
               </w:rPr>
-              <w:t>actividades que</w:t>
-            </w:r>
+              <w:t xml:space="preserve"> ha sido desechada y reemplazada por la inclusión de un </w:t>
+            </w:r>
+            <w:proofErr w:type="spellStart"/>
             <w:r>
               <w:rPr>
                 <w:rFonts w:ascii="Calibri" w:hAnsi="Calibri" w:cs="Arial"/>
@@ -2798,8 +2843,9 @@
                 <w:szCs w:val="20"/>
                 <w:lang w:eastAsia="es-CL"/>
               </w:rPr>
-              <w:t xml:space="preserve"> eliminaste</w:t>
-            </w:r>
+              <w:t>feed</w:t>
+            </w:r>
+            <w:proofErr w:type="spellEnd"/>
             <w:r>
               <w:rPr>
                 <w:rFonts w:ascii="Calibri" w:hAnsi="Calibri" w:cs="Arial"/>
@@ -2809,157 +2855,8 @@
                 <w:szCs w:val="20"/>
                 <w:lang w:eastAsia="es-CL"/>
               </w:rPr>
-              <w:t xml:space="preserve"> y</w:t>
-            </w:r>
-            <w:r>
-              <w:rPr>
-                <w:rFonts w:ascii="Calibri" w:hAnsi="Calibri" w:cs="Arial"/>
-                <w:i/>
-                <w:color w:val="548DD4"/>
-                <w:sz w:val="20"/>
-                <w:szCs w:val="20"/>
-                <w:lang w:eastAsia="es-CL"/>
-              </w:rPr>
-              <w:t>,</w:t>
-            </w:r>
-            <w:r>
-              <w:rPr>
-                <w:rFonts w:ascii="Calibri" w:hAnsi="Calibri" w:cs="Arial"/>
-                <w:i/>
-                <w:color w:val="548DD4"/>
-                <w:sz w:val="20"/>
-                <w:szCs w:val="20"/>
-                <w:lang w:eastAsia="es-CL"/>
-              </w:rPr>
-              <w:t xml:space="preserve"> justifica por</w:t>
-            </w:r>
-            <w:r>
-              <w:rPr>
-                <w:rFonts w:ascii="Calibri" w:hAnsi="Calibri" w:cs="Arial"/>
-                <w:i/>
-                <w:color w:val="548DD4"/>
-                <w:sz w:val="20"/>
-                <w:szCs w:val="20"/>
-                <w:lang w:eastAsia="es-CL"/>
-              </w:rPr>
-              <w:t xml:space="preserve"> </w:t>
-            </w:r>
-            <w:r>
-              <w:rPr>
-                <w:rFonts w:ascii="Calibri" w:hAnsi="Calibri" w:cs="Arial"/>
-                <w:i/>
-                <w:color w:val="548DD4"/>
-                <w:sz w:val="20"/>
-                <w:szCs w:val="20"/>
-                <w:lang w:eastAsia="es-CL"/>
-              </w:rPr>
-              <w:t xml:space="preserve">qué lo hiciste. </w:t>
-            </w:r>
-            <w:r>
-              <w:t xml:space="preserve"> </w:t>
-            </w:r>
-            <w:r>
-              <w:rPr>
-                <w:rFonts w:ascii="Calibri" w:hAnsi="Calibri" w:cs="Arial"/>
-                <w:i/>
-                <w:color w:val="548DD4"/>
-                <w:sz w:val="20"/>
-                <w:szCs w:val="20"/>
-                <w:lang w:eastAsia="es-CL"/>
-              </w:rPr>
-              <w:t>En el caso de que tu plan de trabajo no haya requerido ni requiera ajustes, justifica esta decisión a partir de los facilitadores que te han permitido desarrollarlo como fue planeado.</w:t>
-            </w:r>
-          </w:p>
-          <w:p>
-            <w:pPr>
-              <w:jc w:val="both"/>
-              <w:rPr>
-                <w:rFonts w:ascii="Calibri" w:hAnsi="Calibri" w:cs="Arial"/>
-                <w:i/>
-                <w:color w:val="548DD4"/>
-                <w:sz w:val="20"/>
-                <w:szCs w:val="20"/>
-                <w:lang w:eastAsia="es-CL"/>
-              </w:rPr>
-            </w:pPr>
-          </w:p>
-          <w:p>
-            <w:pPr>
-              <w:jc w:val="both"/>
-              <w:rPr>
-                <w:rFonts w:ascii="Calibri" w:hAnsi="Calibri" w:cs="Arial"/>
-                <w:i/>
-                <w:color w:val="C00000"/>
-                <w:sz w:val="20"/>
-                <w:szCs w:val="20"/>
-                <w:lang w:eastAsia="es-CL"/>
-              </w:rPr>
-            </w:pPr>
-          </w:p>
-          <w:p>
-            <w:pPr>
-              <w:jc w:val="both"/>
-              <w:rPr>
-                <w:rFonts w:ascii="Calibri" w:hAnsi="Calibri" w:cs="Arial"/>
-                <w:i/>
-                <w:color w:val="548DD4"/>
-                <w:sz w:val="20"/>
-                <w:szCs w:val="20"/>
-                <w:lang w:eastAsia="es-CL"/>
-              </w:rPr>
-            </w:pPr>
-          </w:p>
-          <w:p>
-            <w:pPr>
-              <w:jc w:val="both"/>
-              <w:rPr>
-                <w:rFonts w:ascii="Calibri" w:hAnsi="Calibri" w:cs="Arial"/>
-                <w:i/>
-                <w:color w:val="548DD4"/>
-                <w:sz w:val="20"/>
-                <w:szCs w:val="20"/>
-                <w:lang w:eastAsia="es-CL"/>
-              </w:rPr>
-            </w:pPr>
-          </w:p>
-          <w:p>
-            <w:pPr>
-              <w:jc w:val="both"/>
-              <w:rPr>
-                <w:rFonts w:ascii="Calibri" w:hAnsi="Calibri" w:cs="Arial"/>
-                <w:i/>
-                <w:color w:val="548DD4"/>
-                <w:sz w:val="20"/>
-                <w:szCs w:val="20"/>
-                <w:lang w:eastAsia="es-CL"/>
-              </w:rPr>
-            </w:pPr>
-          </w:p>
-          <w:p>
-            <w:pPr>
-              <w:jc w:val="both"/>
-              <w:rPr>
-                <w:rFonts w:ascii="Calibri" w:hAnsi="Calibri" w:cs="Arial"/>
-                <w:i/>
-                <w:color w:val="548DD4"/>
-                <w:sz w:val="20"/>
-                <w:szCs w:val="20"/>
-                <w:lang w:eastAsia="es-CL"/>
-              </w:rPr>
-            </w:pPr>
-          </w:p>
-          <w:p>
-            <w:pPr>
-              <w:jc w:val="both"/>
-              <w:rPr>
-                <w:rFonts w:ascii="Calibri" w:hAnsi="Calibri" w:cs="Arial"/>
-                <w:i/>
-                <w:color w:val="548DD4"/>
-                <w:sz w:val="20"/>
-                <w:szCs w:val="20"/>
-                <w:lang w:eastAsia="es-CL"/>
-              </w:rPr>
-            </w:pPr>
+              <w:t xml:space="preserve"> que solicite los embebidos de las publicaciones realizadas por la plataforma.</w:t>
+            </w:r>
           </w:p>
         </w:tc>
       </w:tr>
@@ -2994,7 +2891,7 @@
     </w:p>
     <w:tbl>
       <w:tblPr>
-        <w:tblStyle w:val="Tablaconcuadrcula"/>
+        <w:tblStyle w:val="TableGrid"/>
         <w:tblW w:w="5591" w:type="pct"/>
         <w:tblInd w:w="-572" w:type="dxa"/>
         <w:tblBorders>
@@ -3058,8 +2955,9 @@
                 <w:szCs w:val="20"/>
                 <w:lang w:eastAsia="es-CL"/>
               </w:rPr>
-              <w:t>En caso</w:t>
-            </w:r>
+              <w:t xml:space="preserve">El despliegue de </w:t>
+            </w:r>
+            <w:proofErr w:type="spellStart"/>
             <w:r>
               <w:rPr>
                 <w:rFonts w:ascii="Calibri" w:hAnsi="Calibri" w:cs="Arial"/>
@@ -3069,8 +2967,9 @@
                 <w:szCs w:val="20"/>
                 <w:lang w:eastAsia="es-CL"/>
               </w:rPr>
-              <w:t xml:space="preserve"> de</w:t>
-            </w:r>
+              <w:t>Vercel</w:t>
+            </w:r>
+            <w:proofErr w:type="spellEnd"/>
             <w:r>
               <w:rPr>
                 <w:rFonts w:ascii="Calibri" w:hAnsi="Calibri" w:cs="Arial"/>
@@ -3080,214 +2979,32 @@
                 <w:szCs w:val="20"/>
                 <w:lang w:eastAsia="es-CL"/>
               </w:rPr>
-              <w:t xml:space="preserve"> que </w:t>
-            </w:r>
-            <w:r>
-              <w:rPr>
-                <w:rFonts w:ascii="Calibri" w:hAnsi="Calibri" w:cs="Arial"/>
-                <w:b/>
+              <w:t xml:space="preserve"> aún no está listo, pues necesita la integración de </w:t>
+            </w:r>
+            <w:proofErr w:type="spellStart"/>
+            <w:r>
+              <w:rPr>
+                <w:rFonts w:ascii="Calibri" w:hAnsi="Calibri" w:cs="Arial"/>
                 <w:i/>
                 <w:color w:val="548DD4"/>
                 <w:sz w:val="20"/>
                 <w:szCs w:val="20"/>
                 <w:lang w:eastAsia="es-CL"/>
               </w:rPr>
-              <w:t>no ha</w:t>
-            </w:r>
-            <w:r>
-              <w:rPr>
-                <w:rFonts w:ascii="Calibri" w:hAnsi="Calibri" w:cs="Arial"/>
-                <w:b/>
+              <w:t>APIs</w:t>
+            </w:r>
+            <w:proofErr w:type="spellEnd"/>
+            <w:r>
+              <w:rPr>
+                <w:rFonts w:ascii="Calibri" w:hAnsi="Calibri" w:cs="Arial"/>
                 <w:i/>
                 <w:color w:val="548DD4"/>
                 <w:sz w:val="20"/>
                 <w:szCs w:val="20"/>
                 <w:lang w:eastAsia="es-CL"/>
               </w:rPr>
-              <w:t>yas</w:t>
-            </w:r>
-            <w:r>
-              <w:rPr>
-                <w:rFonts w:ascii="Calibri" w:hAnsi="Calibri" w:cs="Arial"/>
-                <w:b/>
-                <w:i/>
-                <w:color w:val="548DD4"/>
-                <w:sz w:val="20"/>
-                <w:szCs w:val="20"/>
-                <w:lang w:eastAsia="es-CL"/>
-              </w:rPr>
-              <w:t xml:space="preserve"> iniciado actividades o est</w:t>
-            </w:r>
-            <w:r>
-              <w:rPr>
-                <w:rFonts w:ascii="Calibri" w:hAnsi="Calibri" w:cs="Arial"/>
-                <w:b/>
-                <w:i/>
-                <w:color w:val="548DD4"/>
-                <w:sz w:val="20"/>
-                <w:szCs w:val="20"/>
-                <w:lang w:eastAsia="es-CL"/>
-              </w:rPr>
-              <w:t>é</w:t>
-            </w:r>
-            <w:r>
-              <w:rPr>
-                <w:rFonts w:ascii="Calibri" w:hAnsi="Calibri" w:cs="Arial"/>
-                <w:b/>
-                <w:i/>
-                <w:color w:val="548DD4"/>
-                <w:sz w:val="20"/>
-                <w:szCs w:val="20"/>
-                <w:lang w:eastAsia="es-CL"/>
-              </w:rPr>
-              <w:t>n retrasadas</w:t>
-            </w:r>
-            <w:r>
-              <w:rPr>
-                <w:rFonts w:ascii="Calibri" w:hAnsi="Calibri" w:cs="Arial"/>
-                <w:i/>
-                <w:color w:val="548DD4"/>
-                <w:sz w:val="20"/>
-                <w:szCs w:val="20"/>
-                <w:lang w:eastAsia="es-CL"/>
-              </w:rPr>
-              <w:t xml:space="preserve"> de acuerdo a tu planificación</w:t>
-            </w:r>
-            <w:r>
-              <w:rPr>
-                <w:rFonts w:ascii="Calibri" w:hAnsi="Calibri" w:cs="Arial"/>
-                <w:i/>
-                <w:color w:val="548DD4"/>
-                <w:sz w:val="20"/>
-                <w:szCs w:val="20"/>
-                <w:lang w:eastAsia="es-CL"/>
-              </w:rPr>
-              <w:t>,</w:t>
-            </w:r>
-            <w:r>
-              <w:rPr>
-                <w:rFonts w:ascii="Calibri" w:hAnsi="Calibri" w:cs="Arial"/>
-                <w:i/>
-                <w:color w:val="548DD4"/>
-                <w:sz w:val="20"/>
-                <w:szCs w:val="20"/>
-                <w:lang w:eastAsia="es-CL"/>
-              </w:rPr>
-              <w:t xml:space="preserve"> señala los motivos por lo</w:t>
-            </w:r>
-            <w:r>
-              <w:rPr>
-                <w:rFonts w:ascii="Calibri" w:hAnsi="Calibri" w:cs="Arial"/>
-                <w:i/>
-                <w:color w:val="548DD4"/>
-                <w:sz w:val="20"/>
-                <w:szCs w:val="20"/>
-                <w:lang w:eastAsia="es-CL"/>
-              </w:rPr>
-              <w:t>s</w:t>
-            </w:r>
-            <w:r>
-              <w:rPr>
-                <w:rFonts w:ascii="Calibri" w:hAnsi="Calibri" w:cs="Arial"/>
-                <w:i/>
-                <w:color w:val="548DD4"/>
-                <w:sz w:val="20"/>
-                <w:szCs w:val="20"/>
-                <w:lang w:eastAsia="es-CL"/>
-              </w:rPr>
-              <w:t xml:space="preserve"> que no has podido cumplir dichos plazos y qué estrategias utilizarás para avanzar en dichas actividades y no afectar tu proyecto APT. </w:t>
-            </w:r>
-          </w:p>
-          <w:p>
-            <w:pPr>
-              <w:jc w:val="both"/>
-              <w:rPr>
-                <w:rFonts w:ascii="Calibri" w:hAnsi="Calibri" w:cs="Arial"/>
-                <w:i/>
-                <w:color w:val="548DD4"/>
-                <w:sz w:val="20"/>
-                <w:szCs w:val="20"/>
-                <w:lang w:eastAsia="es-CL"/>
-              </w:rPr>
-            </w:pPr>
-          </w:p>
-          <w:p>
-            <w:pPr>
-              <w:jc w:val="both"/>
-              <w:rPr>
-                <w:rFonts w:ascii="Calibri" w:hAnsi="Calibri" w:cs="Arial"/>
-                <w:i/>
-                <w:color w:val="548DD4"/>
-                <w:sz w:val="20"/>
-                <w:szCs w:val="20"/>
-                <w:lang w:eastAsia="es-CL"/>
-              </w:rPr>
-            </w:pPr>
-          </w:p>
-          <w:p>
-            <w:pPr>
-              <w:jc w:val="both"/>
-              <w:rPr>
-                <w:rFonts w:ascii="Calibri" w:hAnsi="Calibri" w:cs="Arial"/>
-                <w:i/>
-                <w:color w:val="548DD4"/>
-                <w:sz w:val="20"/>
-                <w:szCs w:val="20"/>
-                <w:lang w:eastAsia="es-CL"/>
-              </w:rPr>
-            </w:pPr>
-          </w:p>
-          <w:p>
-            <w:pPr>
-              <w:jc w:val="both"/>
-              <w:rPr>
-                <w:rFonts w:ascii="Calibri" w:hAnsi="Calibri" w:cs="Arial"/>
-                <w:i/>
-                <w:color w:val="548DD4"/>
-                <w:sz w:val="20"/>
-                <w:szCs w:val="20"/>
-                <w:lang w:eastAsia="es-CL"/>
-              </w:rPr>
-            </w:pPr>
-          </w:p>
-          <w:p>
-            <w:pPr>
-              <w:jc w:val="both"/>
-              <w:rPr>
-                <w:rFonts w:ascii="Calibri" w:hAnsi="Calibri" w:cs="Arial"/>
-                <w:i/>
-                <w:color w:val="548DD4"/>
-                <w:sz w:val="20"/>
-                <w:szCs w:val="20"/>
-                <w:lang w:eastAsia="es-CL"/>
-              </w:rPr>
-            </w:pPr>
-          </w:p>
-          <w:p>
-            <w:pPr>
-              <w:jc w:val="both"/>
-              <w:rPr>
-                <w:rFonts w:ascii="Calibri" w:hAnsi="Calibri" w:cs="Arial"/>
-                <w:i/>
-                <w:color w:val="548DD4"/>
-                <w:sz w:val="20"/>
-                <w:szCs w:val="20"/>
-                <w:lang w:eastAsia="es-CL"/>
-              </w:rPr>
-            </w:pPr>
-          </w:p>
-          <w:p>
-            <w:pPr>
-              <w:jc w:val="both"/>
-              <w:rPr>
-                <w:rFonts w:ascii="Calibri" w:hAnsi="Calibri" w:cs="Arial"/>
-                <w:i/>
-                <w:color w:val="548DD4"/>
-                <w:sz w:val="20"/>
-                <w:szCs w:val="20"/>
-                <w:lang w:eastAsia="es-CL"/>
-              </w:rPr>
-            </w:pPr>
+              <w:t xml:space="preserve"> externas correspondientes a redes sociales. Para solucionar esto, es necesario obtener las herramientas provenientes de las redes mismas.</w:t>
+            </w:r>
           </w:p>
         </w:tc>
       </w:tr>
@@ -3311,7 +3028,7 @@
 </file>
 
 <file path=word/endnotes.xml><?xml version="1.0" encoding="utf-8"?>
-<w:endnotes xmlns:wpc="http://schemas.microsoft.com/office/word/2010/wordprocessingCanvas" xmlns:cx="http://schemas.microsoft.com/office/drawing/2014/chartex" xmlns:mc="http://schemas.openxmlformats.org/markup-compatibility/2006" xmlns:o="urn:schemas-microsoft-com:office:office" xmlns:r="http://schemas.openxmlformats.org/officeDocument/2006/relationships" xmlns:m="http://schemas.openxmlformats.org/officeDocument/2006/math" xmlns:v="urn:schemas-microsoft-com:vml" xmlns:wp14="http://schemas.microsoft.com/office/word/2010/wordprocessingDrawing" xmlns:wp="http://schemas.openxmlformats.org/drawingml/2006/wordprocessingDrawing" xmlns:w10="urn:schemas-microsoft-com:office:word" xmlns:w="http://schemas.openxmlformats.org/wordprocessingml/2006/main" xmlns:w14="http://schemas.microsoft.com/office/word/2010/wordml" xmlns:w15="http://schemas.microsoft.com/office/word/2012/wordml" xmlns:w16se="http://schemas.microsoft.com/office/word/2015/wordml/symex" xmlns:wpg="http://schemas.microsoft.com/office/word/2010/wordprocessingGroup" xmlns:wpi="http://schemas.microsoft.com/office/word/2010/wordprocessingInk" xmlns:wne="http://schemas.microsoft.com/office/word/2006/wordml" xmlns:wps="http://schemas.microsoft.com/office/word/2010/wordprocessingShape" mc:Ignorable="w14 w15 w16se wp14">
+<w:endnotes xmlns:wpc="http://schemas.microsoft.com/office/word/2010/wordprocessingCanvas" xmlns:cx="http://schemas.microsoft.com/office/drawing/2014/chartex" xmlns:cx1="http://schemas.microsoft.com/office/drawing/2015/9/8/chartex" xmlns:cx2="http://schemas.microsoft.com/office/drawing/2015/10/21/chartex" xmlns:cx3="http://schemas.microsoft.com/office/drawing/2016/5/9/chartex" xmlns:cx4="http://schemas.microsoft.com/office/drawing/2016/5/10/chartex" xmlns:cx5="http://schemas.microsoft.com/office/drawing/2016/5/11/chartex" xmlns:cx6="http://schemas.microsoft.com/office/drawing/2016/5/12/chartex" xmlns:cx7="http://schemas.microsoft.com/office/drawing/2016/5/13/chartex" xmlns:cx8="http://schemas.microsoft.com/office/drawing/2016/5/14/chartex" xmlns:mc="http://schemas.openxmlformats.org/markup-compatibility/2006" xmlns:aink="http://schemas.microsoft.com/office/drawing/2016/ink" xmlns:am3d="http://schemas.microsoft.com/office/drawing/2017/model3d" xmlns:o="urn:schemas-microsoft-com:office:office" xmlns:oel="http://schemas.microsoft.com/office/2019/extlst" xmlns:r="http://schemas.openxmlformats.org/officeDocument/2006/relationships" xmlns:m="http://schemas.openxmlformats.org/officeDocument/2006/math" xmlns:v="urn:schemas-microsoft-com:vml" xmlns:wp14="http://schemas.microsoft.com/office/word/2010/wordprocessingDrawing" xmlns:wp="http://schemas.openxmlformats.org/drawingml/2006/wordprocessingDrawing" xmlns:w10="urn:schemas-microsoft-com:office:word" xmlns:w="http://schemas.openxmlformats.org/wordprocessingml/2006/main" xmlns:w14="http://schemas.microsoft.com/office/word/2010/wordml" xmlns:w15="http://schemas.microsoft.com/office/word/2012/wordml" xmlns:w16cex="http://schemas.microsoft.com/office/word/2018/wordml/cex" xmlns:w16cid="http://schemas.microsoft.com/office/word/2016/wordml/cid" xmlns:w16="http://schemas.microsoft.com/office/word/2018/wordml" xmlns:w16du="http://schemas.microsoft.com/office/word/2023/wordml/word16du" xmlns:w16sdtdh="http://schemas.microsoft.com/office/word/2020/wordml/sdtdatahash" xmlns:w16sdtfl="http://schemas.microsoft.com/office/word/2024/wordml/sdtformatlock" xmlns:w16se="http://schemas.microsoft.com/office/word/2015/wordml/symex" xmlns:wpg="http://schemas.microsoft.com/office/word/2010/wordprocessingGroup" xmlns:wpi="http://schemas.microsoft.com/office/word/2010/wordprocessingInk" xmlns:wne="http://schemas.microsoft.com/office/word/2006/wordml" xmlns:wps="http://schemas.microsoft.com/office/word/2010/wordprocessingShape" mc:Ignorable="w14 w15 w16se w16cid w16 w16cex w16sdtdh w16sdtfl w16du wp14">
   <w:endnote w:type="separator" w:id="-1">
     <w:p>
       <w:pPr>
@@ -3336,7 +3053,7 @@
 </file>
 
 <file path=word/footnotes.xml><?xml version="1.0" encoding="utf-8"?>
-<w:footnotes xmlns:wpc="http://schemas.microsoft.com/office/word/2010/wordprocessingCanvas" xmlns:cx="http://schemas.microsoft.com/office/drawing/2014/chartex" xmlns:mc="http://schemas.openxmlformats.org/markup-compatibility/2006" xmlns:o="urn:schemas-microsoft-com:office:office" xmlns:r="http://schemas.openxmlformats.org/officeDocument/2006/relationships" xmlns:m="http://schemas.openxmlformats.org/officeDocument/2006/math" xmlns:v="urn:schemas-microsoft-com:vml" xmlns:wp14="http://schemas.microsoft.com/office/word/2010/wordprocessingDrawing" xmlns:wp="http://schemas.openxmlformats.org/drawingml/2006/wordprocessingDrawing" xmlns:w10="urn:schemas-microsoft-com:office:word" xmlns:w="http://schemas.openxmlformats.org/wordprocessingml/2006/main" xmlns:w14="http://schemas.microsoft.com/office/word/2010/wordml" xmlns:w15="http://schemas.microsoft.com/office/word/2012/wordml" xmlns:w16se="http://schemas.microsoft.com/office/word/2015/wordml/symex" xmlns:wpg="http://schemas.microsoft.com/office/word/2010/wordprocessingGroup" xmlns:wpi="http://schemas.microsoft.com/office/word/2010/wordprocessingInk" xmlns:wne="http://schemas.microsoft.com/office/word/2006/wordml" xmlns:wps="http://schemas.microsoft.com/office/word/2010/wordprocessingShape" mc:Ignorable="w14 w15 w16se wp14">
+<w:footnotes xmlns:wpc="http://schemas.microsoft.com/office/word/2010/wordprocessingCanvas" xmlns:cx="http://schemas.microsoft.com/office/drawing/2014/chartex" xmlns:cx1="http://schemas.microsoft.com/office/drawing/2015/9/8/chartex" xmlns:cx2="http://schemas.microsoft.com/office/drawing/2015/10/21/chartex" xmlns:cx3="http://schemas.microsoft.com/office/drawing/2016/5/9/chartex" xmlns:cx4="http://schemas.microsoft.com/office/drawing/2016/5/10/chartex" xmlns:cx5="http://schemas.microsoft.com/office/drawing/2016/5/11/chartex" xmlns:cx6="http://schemas.microsoft.com/office/drawing/2016/5/12/chartex" xmlns:cx7="http://schemas.microsoft.com/office/drawing/2016/5/13/chartex" xmlns:cx8="http://schemas.microsoft.com/office/drawing/2016/5/14/chartex" xmlns:mc="http://schemas.openxmlformats.org/markup-compatibility/2006" xmlns:aink="http://schemas.microsoft.com/office/drawing/2016/ink" xmlns:am3d="http://schemas.microsoft.com/office/drawing/2017/model3d" xmlns:o="urn:schemas-microsoft-com:office:office" xmlns:oel="http://schemas.microsoft.com/office/2019/extlst" xmlns:r="http://schemas.openxmlformats.org/officeDocument/2006/relationships" xmlns:m="http://schemas.openxmlformats.org/officeDocument/2006/math" xmlns:v="urn:schemas-microsoft-com:vml" xmlns:wp14="http://schemas.microsoft.com/office/word/2010/wordprocessingDrawing" xmlns:wp="http://schemas.openxmlformats.org/drawingml/2006/wordprocessingDrawing" xmlns:w10="urn:schemas-microsoft-com:office:word" xmlns:w="http://schemas.openxmlformats.org/wordprocessingml/2006/main" xmlns:w14="http://schemas.microsoft.com/office/word/2010/wordml" xmlns:w15="http://schemas.microsoft.com/office/word/2012/wordml" xmlns:w16cex="http://schemas.microsoft.com/office/word/2018/wordml/cex" xmlns:w16cid="http://schemas.microsoft.com/office/word/2016/wordml/cid" xmlns:w16="http://schemas.microsoft.com/office/word/2018/wordml" xmlns:w16du="http://schemas.microsoft.com/office/word/2023/wordml/word16du" xmlns:w16sdtdh="http://schemas.microsoft.com/office/word/2020/wordml/sdtdatahash" xmlns:w16sdtfl="http://schemas.microsoft.com/office/word/2024/wordml/sdtformatlock" xmlns:w16se="http://schemas.microsoft.com/office/word/2015/wordml/symex" xmlns:wpg="http://schemas.microsoft.com/office/word/2010/wordprocessingGroup" xmlns:wpi="http://schemas.microsoft.com/office/word/2010/wordprocessingInk" xmlns:wne="http://schemas.microsoft.com/office/word/2006/wordml" xmlns:wps="http://schemas.microsoft.com/office/word/2010/wordprocessingShape" mc:Ignorable="w14 w15 w16se w16cid w16 w16cex w16sdtdh w16sdtfl w16du wp14">
   <w:footnote w:type="separator" w:id="-1">
     <w:p>
       <w:pPr>
@@ -3357,69 +3074,11 @@
       </w:r>
     </w:p>
   </w:footnote>
-  <w:footnote w:id="1">
-    <w:p>
-      <w:pPr>
-        <w:pStyle w:val="Textonotapie"/>
-        <w:rPr>
-          <w:color w:val="595959" w:themeColor="text1" w:themeTint="A6"/>
-        </w:rPr>
-      </w:pPr>
-      <w:r>
-        <w:rPr>
-          <w:rStyle w:val="Refdenotaalpie"/>
-          <w:color w:val="595959" w:themeColor="text1" w:themeTint="A6"/>
-        </w:rPr>
-        <w:footnoteRef/>
-      </w:r>
-      <w:r>
-        <w:rPr>
-          <w:color w:val="595959" w:themeColor="text1" w:themeTint="A6"/>
-        </w:rPr>
-        <w:t xml:space="preserve"> </w:t>
-      </w:r>
-      <w:r>
-        <w:rPr>
-          <w:color w:val="595959" w:themeColor="text1" w:themeTint="A6"/>
-          <w:lang w:val="es-CL"/>
-        </w:rPr>
-        <w:t>En caso de que el Proyecto APT sea grupal,</w:t>
-      </w:r>
-      <w:r>
-        <w:rPr>
-          <w:color w:val="595959" w:themeColor="text1" w:themeTint="A6"/>
-          <w:lang w:val="es-CL"/>
-        </w:rPr>
-        <w:t xml:space="preserve"> en</w:t>
-      </w:r>
-      <w:r>
-        <w:rPr>
-          <w:color w:val="595959" w:themeColor="text1" w:themeTint="A6"/>
-          <w:lang w:val="es-CL"/>
-        </w:rPr>
-        <w:t xml:space="preserve"> esta columna </w:t>
-      </w:r>
-      <w:r>
-        <w:rPr>
-          <w:color w:val="595959" w:themeColor="text1" w:themeTint="A6"/>
-          <w:lang w:val="es-CL"/>
-        </w:rPr>
-        <w:t xml:space="preserve">deben </w:t>
-      </w:r>
-      <w:r>
-        <w:rPr>
-          <w:color w:val="595959" w:themeColor="text1" w:themeTint="A6"/>
-          <w:lang w:val="es-CL"/>
-        </w:rPr>
-        <w:t>indicar el nombre de los responsables de cada tarea o actividad. Esto posteriormente permitirá diferenciar la evaluación por cada integrante.</w:t>
-      </w:r>
-    </w:p>
-  </w:footnote>
 </w:footnotes>
 </file>
 
 <file path=word/header1.xml><?xml version="1.0" encoding="utf-8"?>
-<w:hdr xmlns:wpc="http://schemas.microsoft.com/office/word/2010/wordprocessingCanvas" xmlns:cx="http://schemas.microsoft.com/office/drawing/2014/chartex" xmlns:mc="http://schemas.openxmlformats.org/markup-compatibility/2006" xmlns:o="urn:schemas-microsoft-com:office:office" xmlns:r="http://schemas.openxmlformats.org/officeDocument/2006/relationships" xmlns:m="http://schemas.openxmlformats.org/officeDocument/2006/math" xmlns:v="urn:schemas-microsoft-com:vml" xmlns:wp14="http://schemas.microsoft.com/office/word/2010/wordprocessingDrawing" xmlns:wp="http://schemas.openxmlformats.org/drawingml/2006/wordprocessingDrawing" xmlns:w10="urn:schemas-microsoft-com:office:word" xmlns:w="http://schemas.openxmlformats.org/wordprocessingml/2006/main" xmlns:w14="http://schemas.microsoft.com/office/word/2010/wordml" xmlns:w15="http://schemas.microsoft.com/office/word/2012/wordml" xmlns:w16se="http://schemas.microsoft.com/office/word/2015/wordml/symex" xmlns:wpg="http://schemas.microsoft.com/office/word/2010/wordprocessingGroup" xmlns:wpi="http://schemas.microsoft.com/office/word/2010/wordprocessingInk" xmlns:wne="http://schemas.microsoft.com/office/word/2006/wordml" xmlns:wps="http://schemas.microsoft.com/office/word/2010/wordprocessingShape" mc:Ignorable="w14 w15 w16se wp14">
+<w:hdr xmlns:wpc="http://schemas.microsoft.com/office/word/2010/wordprocessingCanvas" xmlns:cx="http://schemas.microsoft.com/office/drawing/2014/chartex" xmlns:cx1="http://schemas.microsoft.com/office/drawing/2015/9/8/chartex" xmlns:cx2="http://schemas.microsoft.com/office/drawing/2015/10/21/chartex" xmlns:cx3="http://schemas.microsoft.com/office/drawing/2016/5/9/chartex" xmlns:cx4="http://schemas.microsoft.com/office/drawing/2016/5/10/chartex" xmlns:cx5="http://schemas.microsoft.com/office/drawing/2016/5/11/chartex" xmlns:cx6="http://schemas.microsoft.com/office/drawing/2016/5/12/chartex" xmlns:cx7="http://schemas.microsoft.com/office/drawing/2016/5/13/chartex" xmlns:cx8="http://schemas.microsoft.com/office/drawing/2016/5/14/chartex" xmlns:mc="http://schemas.openxmlformats.org/markup-compatibility/2006" xmlns:aink="http://schemas.microsoft.com/office/drawing/2016/ink" xmlns:am3d="http://schemas.microsoft.com/office/drawing/2017/model3d" xmlns:o="urn:schemas-microsoft-com:office:office" xmlns:oel="http://schemas.microsoft.com/office/2019/extlst" xmlns:r="http://schemas.openxmlformats.org/officeDocument/2006/relationships" xmlns:m="http://schemas.openxmlformats.org/officeDocument/2006/math" xmlns:v="urn:schemas-microsoft-com:vml" xmlns:wp14="http://schemas.microsoft.com/office/word/2010/wordprocessingDrawing" xmlns:wp="http://schemas.openxmlformats.org/drawingml/2006/wordprocessingDrawing" xmlns:w10="urn:schemas-microsoft-com:office:word" xmlns:w="http://schemas.openxmlformats.org/wordprocessingml/2006/main" xmlns:w14="http://schemas.microsoft.com/office/word/2010/wordml" xmlns:w15="http://schemas.microsoft.com/office/word/2012/wordml" xmlns:w16cex="http://schemas.microsoft.com/office/word/2018/wordml/cex" xmlns:w16cid="http://schemas.microsoft.com/office/word/2016/wordml/cid" xmlns:w16="http://schemas.microsoft.com/office/word/2018/wordml" xmlns:w16du="http://schemas.microsoft.com/office/word/2023/wordml/word16du" xmlns:w16sdtdh="http://schemas.microsoft.com/office/word/2020/wordml/sdtdatahash" xmlns:w16sdtfl="http://schemas.microsoft.com/office/word/2024/wordml/sdtformatlock" xmlns:w16se="http://schemas.microsoft.com/office/word/2015/wordml/symex" xmlns:wpg="http://schemas.microsoft.com/office/word/2010/wordprocessingGroup" xmlns:wpi="http://schemas.microsoft.com/office/word/2010/wordprocessingInk" xmlns:wne="http://schemas.microsoft.com/office/word/2006/wordml" xmlns:wps="http://schemas.microsoft.com/office/word/2010/wordprocessingShape" mc:Ignorable="w14 w15 w16se w16cid w16 w16cex w16sdtdh w16sdtfl w16du wp14">
   <w:tbl>
     <w:tblPr>
       <w:tblStyle w:val="Tablaconcuadrcula1"/>
@@ -3637,14 +3296,14 @@
   </w:tbl>
   <w:p>
     <w:pPr>
-      <w:pStyle w:val="Encabezado"/>
+      <w:pStyle w:val="Header"/>
     </w:pPr>
   </w:p>
 </w:hdr>
 </file>
 
 <file path=word/numbering.xml><?xml version="1.0" encoding="utf-8"?>
-<w:numbering xmlns:wpc="http://schemas.microsoft.com/office/word/2010/wordprocessingCanvas" xmlns:cx="http://schemas.microsoft.com/office/drawing/2014/chartex" xmlns:mc="http://schemas.openxmlformats.org/markup-compatibility/2006" xmlns:o="urn:schemas-microsoft-com:office:office" xmlns:r="http://schemas.openxmlformats.org/officeDocument/2006/relationships" xmlns:m="http://schemas.openxmlformats.org/officeDocument/2006/math" xmlns:v="urn:schemas-microsoft-com:vml" xmlns:wp14="http://schemas.microsoft.com/office/word/2010/wordprocessingDrawing" xmlns:wp="http://schemas.openxmlformats.org/drawingml/2006/wordprocessingDrawing" xmlns:w10="urn:schemas-microsoft-com:office:word" xmlns:w="http://schemas.openxmlformats.org/wordprocessingml/2006/main" xmlns:w14="http://schemas.microsoft.com/office/word/2010/wordml" xmlns:w15="http://schemas.microsoft.com/office/word/2012/wordml" xmlns:w16se="http://schemas.microsoft.com/office/word/2015/wordml/symex" xmlns:wpg="http://schemas.microsoft.com/office/word/2010/wordprocessingGroup" xmlns:wpi="http://schemas.microsoft.com/office/word/2010/wordprocessingInk" xmlns:wne="http://schemas.microsoft.com/office/word/2006/wordml" xmlns:wps="http://schemas.microsoft.com/office/word/2010/wordprocessingShape" mc:Ignorable="w14 w15 w16se wp14">
+<w:numbering xmlns:wpc="http://schemas.microsoft.com/office/word/2010/wordprocessingCanvas" xmlns:cx="http://schemas.microsoft.com/office/drawing/2014/chartex" xmlns:cx1="http://schemas.microsoft.com/office/drawing/2015/9/8/chartex" xmlns:cx2="http://schemas.microsoft.com/office/drawing/2015/10/21/chartex" xmlns:cx3="http://schemas.microsoft.com/office/drawing/2016/5/9/chartex" xmlns:cx4="http://schemas.microsoft.com/office/drawing/2016/5/10/chartex" xmlns:cx5="http://schemas.microsoft.com/office/drawing/2016/5/11/chartex" xmlns:cx6="http://schemas.microsoft.com/office/drawing/2016/5/12/chartex" xmlns:cx7="http://schemas.microsoft.com/office/drawing/2016/5/13/chartex" xmlns:cx8="http://schemas.microsoft.com/office/drawing/2016/5/14/chartex" xmlns:mc="http://schemas.openxmlformats.org/markup-compatibility/2006" xmlns:aink="http://schemas.microsoft.com/office/drawing/2016/ink" xmlns:am3d="http://schemas.microsoft.com/office/drawing/2017/model3d" xmlns:o="urn:schemas-microsoft-com:office:office" xmlns:oel="http://schemas.microsoft.com/office/2019/extlst" xmlns:r="http://schemas.openxmlformats.org/officeDocument/2006/relationships" xmlns:m="http://schemas.openxmlformats.org/officeDocument/2006/math" xmlns:v="urn:schemas-microsoft-com:vml" xmlns:wp14="http://schemas.microsoft.com/office/word/2010/wordprocessingDrawing" xmlns:wp="http://schemas.openxmlformats.org/drawingml/2006/wordprocessingDrawing" xmlns:w10="urn:schemas-microsoft-com:office:word" xmlns:w="http://schemas.openxmlformats.org/wordprocessingml/2006/main" xmlns:w14="http://schemas.microsoft.com/office/word/2010/wordml" xmlns:w15="http://schemas.microsoft.com/office/word/2012/wordml" xmlns:w16cex="http://schemas.microsoft.com/office/word/2018/wordml/cex" xmlns:w16cid="http://schemas.microsoft.com/office/word/2016/wordml/cid" xmlns:w16="http://schemas.microsoft.com/office/word/2018/wordml" xmlns:w16du="http://schemas.microsoft.com/office/word/2023/wordml/word16du" xmlns:w16sdtdh="http://schemas.microsoft.com/office/word/2020/wordml/sdtdatahash" xmlns:w16sdtfl="http://schemas.microsoft.com/office/word/2024/wordml/sdtformatlock" xmlns:w16se="http://schemas.microsoft.com/office/word/2015/wordml/symex" xmlns:wpg="http://schemas.microsoft.com/office/word/2010/wordprocessingGroup" xmlns:wpi="http://schemas.microsoft.com/office/word/2010/wordprocessingInk" xmlns:wne="http://schemas.microsoft.com/office/word/2006/wordml" xmlns:wps="http://schemas.microsoft.com/office/word/2010/wordprocessingShape" mc:Ignorable="w14 w15 w16se w16cid w16 w16cex w16sdtdh w16sdtfl w16du wp14">
   <w:abstractNum w:abstractNumId="0" w15:restartNumberingAfterBreak="0">
     <w:nsid w:val="2FFD4C7F"/>
     <w:multiLevelType w:val="multilevel"/>
@@ -3766,14 +3425,14 @@
       </w:rPr>
     </w:lvl>
   </w:abstractNum>
-  <w:num w:numId="1">
+  <w:num w:numId="1" w16cid:durableId="2000300796">
     <w:abstractNumId w:val="0"/>
   </w:num>
 </w:numbering>
 </file>
 
 <file path=word/styles.xml><?xml version="1.0" encoding="utf-8"?>
-<w:styles xmlns:mc="http://schemas.openxmlformats.org/markup-compatibility/2006" xmlns:r="http://schemas.openxmlformats.org/officeDocument/2006/relationships" xmlns:w="http://schemas.openxmlformats.org/wordprocessingml/2006/main" xmlns:w14="http://schemas.microsoft.com/office/word/2010/wordml" xmlns:w15="http://schemas.microsoft.com/office/word/2012/wordml" xmlns:w16se="http://schemas.microsoft.com/office/word/2015/wordml/symex" mc:Ignorable="w14 w15 w16se">
+<w:styles xmlns:mc="http://schemas.openxmlformats.org/markup-compatibility/2006" xmlns:r="http://schemas.openxmlformats.org/officeDocument/2006/relationships" xmlns:w="http://schemas.openxmlformats.org/wordprocessingml/2006/main" xmlns:w14="http://schemas.microsoft.com/office/word/2010/wordml" xmlns:w15="http://schemas.microsoft.com/office/word/2012/wordml" xmlns:w16cex="http://schemas.microsoft.com/office/word/2018/wordml/cex" xmlns:w16cid="http://schemas.microsoft.com/office/word/2016/wordml/cid" xmlns:w16="http://schemas.microsoft.com/office/word/2018/wordml" xmlns:w16du="http://schemas.microsoft.com/office/word/2023/wordml/word16du" xmlns:w16sdtdh="http://schemas.microsoft.com/office/word/2020/wordml/sdtdatahash" xmlns:w16sdtfl="http://schemas.microsoft.com/office/word/2024/wordml/sdtformatlock" xmlns:w16se="http://schemas.microsoft.com/office/word/2015/wordml/symex" mc:Ignorable="w14 w15 w16se w16cid w16 w16cex w16sdtdh w16sdtfl w16du">
   <w:docDefaults>
     <w:rPrDefault>
       <w:rPr>
@@ -3785,7 +3444,7 @@
     </w:rPrDefault>
     <w:pPrDefault/>
   </w:docDefaults>
-  <w:latentStyles w:defLockedState="0" w:defUIPriority="99" w:defSemiHidden="0" w:defUnhideWhenUsed="0" w:defQFormat="0" w:count="371">
+  <w:latentStyles w:defLockedState="0" w:defUIPriority="99" w:defSemiHidden="0" w:defUnhideWhenUsed="0" w:defQFormat="0" w:count="376">
     <w:lsdException w:name="Normal" w:uiPriority="0" w:qFormat="1"/>
     <w:lsdException w:name="heading 1" w:uiPriority="9" w:qFormat="1"/>
     <w:lsdException w:name="heading 2" w:semiHidden="1" w:uiPriority="9" w:unhideWhenUsed="1" w:qFormat="1"/>
@@ -4157,6 +3816,11 @@
     <w:lsdException w:name="List Table 5 Dark Accent 6" w:uiPriority="50"/>
     <w:lsdException w:name="List Table 6 Colorful Accent 6" w:uiPriority="51"/>
     <w:lsdException w:name="List Table 7 Colorful Accent 6" w:uiPriority="52"/>
+    <w:lsdException w:name="Mention" w:semiHidden="1" w:unhideWhenUsed="1"/>
+    <w:lsdException w:name="Smart Hyperlink" w:semiHidden="1" w:unhideWhenUsed="1"/>
+    <w:lsdException w:name="Hashtag" w:semiHidden="1" w:unhideWhenUsed="1"/>
+    <w:lsdException w:name="Unresolved Mention" w:semiHidden="1" w:unhideWhenUsed="1"/>
+    <w:lsdException w:name="Smart Link" w:semiHidden="1" w:unhideWhenUsed="1"/>
   </w:latentStyles>
   <w:style w:type="paragraph" w:default="1" w:styleId="Normal">
     <w:name w:val="Normal"/>
@@ -4170,11 +3834,11 @@
       <w:szCs w:val="22"/>
     </w:rPr>
   </w:style>
-  <w:style w:type="paragraph" w:styleId="Ttulo3">
+  <w:style w:type="paragraph" w:styleId="Heading3">
     <w:name w:val="heading 3"/>
     <w:basedOn w:val="Normal"/>
     <w:next w:val="Normal"/>
-    <w:link w:val="Ttulo3Car"/>
+    <w:link w:val="Heading3Char"/>
     <w:uiPriority w:val="9"/>
     <w:unhideWhenUsed/>
     <w:qFormat/>
@@ -4192,13 +3856,13 @@
       <w:szCs w:val="24"/>
     </w:rPr>
   </w:style>
-  <w:style w:type="character" w:default="1" w:styleId="Fuentedeprrafopredeter">
+  <w:style w:type="character" w:default="1" w:styleId="DefaultParagraphFont">
     <w:name w:val="Default Paragraph Font"/>
     <w:uiPriority w:val="1"/>
     <w:semiHidden/>
     <w:unhideWhenUsed/>
   </w:style>
-  <w:style w:type="table" w:default="1" w:styleId="Tablanormal">
+  <w:style w:type="table" w:default="1" w:styleId="TableNormal">
     <w:name w:val="Normal Table"/>
     <w:uiPriority w:val="99"/>
     <w:semiHidden/>
@@ -4213,16 +3877,16 @@
       </w:tblCellMar>
     </w:tblPr>
   </w:style>
-  <w:style w:type="numbering" w:default="1" w:styleId="Sinlista">
+  <w:style w:type="numbering" w:default="1" w:styleId="NoList">
     <w:name w:val="No List"/>
     <w:uiPriority w:val="99"/>
     <w:semiHidden/>
     <w:unhideWhenUsed/>
   </w:style>
-  <w:style w:type="character" w:customStyle="1" w:styleId="Ttulo3Car">
-    <w:name w:val="Título 3 Car"/>
-    <w:basedOn w:val="Fuentedeprrafopredeter"/>
-    <w:link w:val="Ttulo3"/>
+  <w:style w:type="character" w:customStyle="1" w:styleId="Heading3Char">
+    <w:name w:val="Heading 3 Char"/>
+    <w:basedOn w:val="DefaultParagraphFont"/>
+    <w:link w:val="Heading3"/>
     <w:uiPriority w:val="9"/>
     <w:rsid w:val="0003309E"/>
     <w:rPr>
@@ -4230,9 +3894,9 @@
       <w:color w:val="1F3763" w:themeColor="accent1" w:themeShade="7F"/>
     </w:rPr>
   </w:style>
-  <w:style w:type="table" w:styleId="Tablaconcuadrcula">
+  <w:style w:type="table" w:styleId="TableGrid">
     <w:name w:val="Table Grid"/>
-    <w:basedOn w:val="Tablanormal"/>
+    <w:basedOn w:val="TableNormal"/>
     <w:uiPriority w:val="39"/>
     <w:rsid w:val="0003309E"/>
     <w:rPr>
@@ -4250,10 +3914,10 @@
       </w:tblBorders>
     </w:tblPr>
   </w:style>
-  <w:style w:type="paragraph" w:styleId="Piedepgina">
+  <w:style w:type="paragraph" w:styleId="Footer">
     <w:name w:val="footer"/>
     <w:basedOn w:val="Normal"/>
-    <w:link w:val="PiedepginaCar"/>
+    <w:link w:val="FooterChar"/>
     <w:uiPriority w:val="99"/>
     <w:unhideWhenUsed/>
     <w:rsid w:val="0003309E"/>
@@ -4265,10 +3929,10 @@
       <w:spacing w:after="0" w:line="240" w:lineRule="auto"/>
     </w:pPr>
   </w:style>
-  <w:style w:type="character" w:customStyle="1" w:styleId="PiedepginaCar">
-    <w:name w:val="Pie de página Car"/>
-    <w:basedOn w:val="Fuentedeprrafopredeter"/>
-    <w:link w:val="Piedepgina"/>
+  <w:style w:type="character" w:customStyle="1" w:styleId="FooterChar">
+    <w:name w:val="Footer Char"/>
+    <w:basedOn w:val="DefaultParagraphFont"/>
+    <w:link w:val="Footer"/>
     <w:uiPriority w:val="99"/>
     <w:rsid w:val="0003309E"/>
     <w:rPr>
@@ -4276,10 +3940,10 @@
       <w:szCs w:val="22"/>
     </w:rPr>
   </w:style>
-  <w:style w:type="paragraph" w:styleId="Textonotapie">
+  <w:style w:type="paragraph" w:styleId="FootnoteText">
     <w:name w:val="footnote text"/>
     <w:basedOn w:val="Normal"/>
-    <w:link w:val="TextonotapieCar"/>
+    <w:link w:val="FootnoteTextChar"/>
     <w:uiPriority w:val="99"/>
     <w:semiHidden/>
     <w:unhideWhenUsed/>
@@ -4293,10 +3957,10 @@
       <w:lang w:val="es-ES"/>
     </w:rPr>
   </w:style>
-  <w:style w:type="character" w:customStyle="1" w:styleId="TextonotapieCar">
-    <w:name w:val="Texto nota pie Car"/>
-    <w:basedOn w:val="Fuentedeprrafopredeter"/>
-    <w:link w:val="Textonotapie"/>
+  <w:style w:type="character" w:customStyle="1" w:styleId="FootnoteTextChar">
+    <w:name w:val="Footnote Text Char"/>
+    <w:basedOn w:val="DefaultParagraphFont"/>
+    <w:link w:val="FootnoteText"/>
     <w:uiPriority w:val="99"/>
     <w:semiHidden/>
     <w:rsid w:val="0003309E"/>
@@ -4306,19 +3970,19 @@
       <w:lang w:val="es-ES"/>
     </w:rPr>
   </w:style>
-  <w:style w:type="character" w:styleId="Refdenotaalpie">
+  <w:style w:type="character" w:styleId="FootnoteReference">
     <w:name w:val="footnote reference"/>
-    <w:basedOn w:val="Fuentedeprrafopredeter"/>
+    <w:basedOn w:val="DefaultParagraphFont"/>
     <w:unhideWhenUsed/>
     <w:rsid w:val="0003309E"/>
     <w:rPr>
       <w:vertAlign w:val="superscript"/>
     </w:rPr>
   </w:style>
-  <w:style w:type="paragraph" w:styleId="Encabezado">
+  <w:style w:type="paragraph" w:styleId="Header">
     <w:name w:val="header"/>
     <w:basedOn w:val="Normal"/>
-    <w:link w:val="EncabezadoCar"/>
+    <w:link w:val="HeaderChar"/>
     <w:uiPriority w:val="99"/>
     <w:unhideWhenUsed/>
     <w:rsid w:val="00586C9C"/>
@@ -4330,10 +3994,10 @@
       <w:spacing w:after="0" w:line="240" w:lineRule="auto"/>
     </w:pPr>
   </w:style>
-  <w:style w:type="character" w:customStyle="1" w:styleId="EncabezadoCar">
-    <w:name w:val="Encabezado Car"/>
-    <w:basedOn w:val="Fuentedeprrafopredeter"/>
-    <w:link w:val="Encabezado"/>
+  <w:style w:type="character" w:customStyle="1" w:styleId="HeaderChar">
+    <w:name w:val="Header Char"/>
+    <w:basedOn w:val="DefaultParagraphFont"/>
+    <w:link w:val="Header"/>
     <w:uiPriority w:val="99"/>
     <w:rsid w:val="00586C9C"/>
     <w:rPr>
@@ -4343,8 +4007,8 @@
   </w:style>
   <w:style w:type="table" w:customStyle="1" w:styleId="Tablaconcuadrcula1">
     <w:name w:val="Tabla con cuadrícula1"/>
-    <w:basedOn w:val="Tablanormal"/>
-    <w:next w:val="Tablaconcuadrcula"/>
+    <w:basedOn w:val="TableNormal"/>
+    <w:next w:val="TableGrid"/>
     <w:uiPriority w:val="39"/>
     <w:rsid w:val="00C44557"/>
     <w:rPr>
@@ -4362,10 +4026,10 @@
       </w:tblBorders>
     </w:tblPr>
   </w:style>
-  <w:style w:type="paragraph" w:styleId="Textodeglobo">
+  <w:style w:type="paragraph" w:styleId="BalloonText">
     <w:name w:val="Balloon Text"/>
     <w:basedOn w:val="Normal"/>
-    <w:link w:val="TextodegloboCar"/>
+    <w:link w:val="BalloonTextChar"/>
     <w:uiPriority w:val="99"/>
     <w:semiHidden/>
     <w:unhideWhenUsed/>
@@ -4379,10 +4043,10 @@
       <w:szCs w:val="18"/>
     </w:rPr>
   </w:style>
-  <w:style w:type="character" w:customStyle="1" w:styleId="TextodegloboCar">
-    <w:name w:val="Texto de globo Car"/>
-    <w:basedOn w:val="Fuentedeprrafopredeter"/>
-    <w:link w:val="Textodeglobo"/>
+  <w:style w:type="character" w:customStyle="1" w:styleId="BalloonTextChar">
+    <w:name w:val="Balloon Text Char"/>
+    <w:basedOn w:val="DefaultParagraphFont"/>
+    <w:link w:val="BalloonText"/>
     <w:uiPriority w:val="99"/>
     <w:semiHidden/>
     <w:rsid w:val="00C5122E"/>
@@ -4392,9 +4056,9 @@
       <w:szCs w:val="18"/>
     </w:rPr>
   </w:style>
-  <w:style w:type="character" w:styleId="Refdecomentario">
+  <w:style w:type="character" w:styleId="CommentReference">
     <w:name w:val="annotation reference"/>
-    <w:basedOn w:val="Fuentedeprrafopredeter"/>
+    <w:basedOn w:val="DefaultParagraphFont"/>
     <w:uiPriority w:val="99"/>
     <w:semiHidden/>
     <w:unhideWhenUsed/>
@@ -4404,10 +4068,10 @@
       <w:szCs w:val="16"/>
     </w:rPr>
   </w:style>
-  <w:style w:type="paragraph" w:styleId="Textocomentario">
+  <w:style w:type="paragraph" w:styleId="CommentText">
     <w:name w:val="annotation text"/>
     <w:basedOn w:val="Normal"/>
-    <w:link w:val="TextocomentarioCar"/>
+    <w:link w:val="CommentTextChar"/>
     <w:uiPriority w:val="99"/>
     <w:semiHidden/>
     <w:unhideWhenUsed/>
@@ -4420,10 +4084,10 @@
       <w:szCs w:val="20"/>
     </w:rPr>
   </w:style>
-  <w:style w:type="character" w:customStyle="1" w:styleId="TextocomentarioCar">
-    <w:name w:val="Texto comentario Car"/>
-    <w:basedOn w:val="Fuentedeprrafopredeter"/>
-    <w:link w:val="Textocomentario"/>
+  <w:style w:type="character" w:customStyle="1" w:styleId="CommentTextChar">
+    <w:name w:val="Comment Text Char"/>
+    <w:basedOn w:val="DefaultParagraphFont"/>
+    <w:link w:val="CommentText"/>
     <w:uiPriority w:val="99"/>
     <w:semiHidden/>
     <w:rsid w:val="009E52DF"/>
@@ -4432,11 +4096,11 @@
       <w:szCs w:val="20"/>
     </w:rPr>
   </w:style>
-  <w:style w:type="paragraph" w:styleId="Asuntodelcomentario">
+  <w:style w:type="paragraph" w:styleId="CommentSubject">
     <w:name w:val="annotation subject"/>
-    <w:basedOn w:val="Textocomentario"/>
-    <w:next w:val="Textocomentario"/>
-    <w:link w:val="AsuntodelcomentarioCar"/>
+    <w:basedOn w:val="CommentText"/>
+    <w:next w:val="CommentText"/>
+    <w:link w:val="CommentSubjectChar"/>
     <w:uiPriority w:val="99"/>
     <w:semiHidden/>
     <w:unhideWhenUsed/>
@@ -4446,10 +4110,10 @@
       <w:bCs/>
     </w:rPr>
   </w:style>
-  <w:style w:type="character" w:customStyle="1" w:styleId="AsuntodelcomentarioCar">
-    <w:name w:val="Asunto del comentario Car"/>
-    <w:basedOn w:val="TextocomentarioCar"/>
-    <w:link w:val="Asuntodelcomentario"/>
+  <w:style w:type="character" w:customStyle="1" w:styleId="CommentSubjectChar">
+    <w:name w:val="Comment Subject Char"/>
+    <w:basedOn w:val="CommentTextChar"/>
+    <w:link w:val="CommentSubject"/>
     <w:uiPriority w:val="99"/>
     <w:semiHidden/>
     <w:rsid w:val="009E52DF"/>
@@ -4759,9 +4423,12 @@
 </file>
 
 <file path=customXml/item1.xml><?xml version="1.0" encoding="utf-8"?>
-<p:properties xmlns:p="http://schemas.microsoft.com/office/2006/metadata/properties" xmlns:xsi="http://www.w3.org/2001/XMLSchema-instance" xmlns:pc="http://schemas.microsoft.com/office/infopath/2007/PartnerControls">
-  <documentManagement/>
-</p:properties>
+<?mso-contentType ?>
+<FormTemplates xmlns="http://schemas.microsoft.com/sharepoint/v3/contenttype/forms">
+  <Display>DocumentLibraryForm</Display>
+  <Edit>DocumentLibraryForm</Edit>
+  <New>DocumentLibraryForm</New>
+</FormTemplates>
 </file>
 
 <file path=customXml/item2.xml><?xml version="1.0" encoding="utf-8"?>
@@ -4897,26 +4564,15 @@
 </file>
 
 <file path=customXml/item3.xml><?xml version="1.0" encoding="utf-8"?>
-<?mso-contentType ?>
-<FormTemplates xmlns="http://schemas.microsoft.com/sharepoint/v3/contenttype/forms">
-  <Display>DocumentLibraryForm</Display>
-  <Edit>DocumentLibraryForm</Edit>
-  <New>DocumentLibraryForm</New>
-</FormTemplates>
+<p:properties xmlns:p="http://schemas.microsoft.com/office/2006/metadata/properties" xmlns:xsi="http://www.w3.org/2001/XMLSchema-instance" xmlns:pc="http://schemas.microsoft.com/office/infopath/2007/PartnerControls">
+  <documentManagement/>
+</p:properties>
 </file>
 
 <file path=customXml/itemProps1.xml><?xml version="1.0" encoding="utf-8"?>
-<ds:datastoreItem xmlns:ds="http://schemas.openxmlformats.org/officeDocument/2006/customXml" ds:itemID="{46CA5683-AF87-4E40-B841-2E23A3B52406}">
+<ds:datastoreItem xmlns:ds="http://schemas.openxmlformats.org/officeDocument/2006/customXml" ds:itemID="{D51C61E4-DB75-4684-AD25-71F546404E96}">
   <ds:schemaRefs>
-    <ds:schemaRef ds:uri="http://purl.org/dc/terms/"/>
-    <ds:schemaRef ds:uri="http://purl.org/dc/elements/1.1/"/>
-    <ds:schemaRef ds:uri="http://schemas.openxmlformats.org/package/2006/metadata/core-properties"/>
-    <ds:schemaRef ds:uri="http://www.w3.org/XML/1998/namespace"/>
-    <ds:schemaRef ds:uri="http://schemas.microsoft.com/office/2006/metadata/properties"/>
-    <ds:schemaRef ds:uri="http://schemas.microsoft.com/office/2006/documentManagement/types"/>
-    <ds:schemaRef ds:uri="http://purl.org/dc/dcmitype/"/>
-    <ds:schemaRef ds:uri="http://schemas.microsoft.com/office/infopath/2007/PartnerControls"/>
-    <ds:schemaRef ds:uri="126e8a1c-9ea9-435a-ac89-d06c80d62e30"/>
+    <ds:schemaRef ds:uri="http://schemas.microsoft.com/sharepoint/v3/contenttype/forms"/>
   </ds:schemaRefs>
 </ds:datastoreItem>
 </file>
@@ -4940,9 +4596,10 @@
 </file>
 
 <file path=customXml/itemProps3.xml><?xml version="1.0" encoding="utf-8"?>
-<ds:datastoreItem xmlns:ds="http://schemas.openxmlformats.org/officeDocument/2006/customXml" ds:itemID="{D51C61E4-DB75-4684-AD25-71F546404E96}">
+<ds:datastoreItem xmlns:ds="http://schemas.openxmlformats.org/officeDocument/2006/customXml" ds:itemID="{46CA5683-AF87-4E40-B841-2E23A3B52406}">
   <ds:schemaRefs>
-    <ds:schemaRef ds:uri="http://schemas.microsoft.com/sharepoint/v3/contenttype/forms"/>
+    <ds:schemaRef ds:uri="http://schemas.microsoft.com/office/2006/metadata/properties"/>
+    <ds:schemaRef ds:uri="http://schemas.microsoft.com/office/infopath/2007/PartnerControls"/>
   </ds:schemaRefs>
 </ds:datastoreItem>
 </file>
</xml_diff>